<commit_message>
Updating jsg till localStorage
</commit_message>
<xml_diff>
--- a/JavaScript-GuideBook.docx
+++ b/JavaScript-GuideBook.docx
@@ -4979,7 +4979,7 @@
         <w:bidi w:val="0"/>
         <w:ind w:left="720" w:hanging="720"/>
         <w:rPr>
-          <w:rFonts w:ascii="Shabnam FD" w:hAnsi="Shabnam FD" w:cs="Shabnam FD" w:hint="cs"/>
+          <w:rFonts w:ascii="Shabnam FD" w:hAnsi="Shabnam FD" w:cs="Shabnam FD"/>
           <w:rtl/>
         </w:rPr>
       </w:pPr>
@@ -6789,7 +6789,23 @@
           <w:rFonts w:ascii="Shabnam FD" w:hAnsi="Shabnam FD" w:cs="Shabnam FD" w:hint="cs"/>
           <w:rtl/>
         </w:rPr>
-        <w:t xml:space="preserve"> متغیر هایی که با </w:t>
+        <w:t xml:space="preserve"> متغیر </w:t>
+      </w:r>
+      <w:proofErr w:type="spellStart"/>
+      <w:r>
+        <w:rPr>
+          <w:rFonts w:ascii="Shabnam FD" w:hAnsi="Shabnam FD" w:cs="Shabnam FD" w:hint="cs"/>
+          <w:rtl/>
+        </w:rPr>
+        <w:t>هایی</w:t>
+      </w:r>
+      <w:proofErr w:type="spellEnd"/>
+      <w:r>
+        <w:rPr>
+          <w:rFonts w:ascii="Shabnam FD" w:hAnsi="Shabnam FD" w:cs="Shabnam FD" w:hint="cs"/>
+          <w:rtl/>
+        </w:rPr>
+        <w:t xml:space="preserve"> که با </w:t>
       </w:r>
       <w:r>
         <w:rPr>
@@ -8533,12 +8549,370 @@
         <w:rPr>
           <w:rFonts w:ascii="Shabnam FD" w:hAnsi="Shabnam FD" w:cs="Shabnam FD"/>
         </w:rPr>
+        <w:t>onselect</w:t>
+      </w:r>
+      <w:proofErr w:type="spellEnd"/>
+    </w:p>
+    <w:p>
+      <w:pPr>
+        <w:pStyle w:val="ListParagraph"/>
+        <w:bidi w:val="0"/>
+        <w:rPr>
+          <w:rFonts w:ascii="Shabnam FD" w:hAnsi="Shabnam FD" w:cs="Shabnam FD"/>
+        </w:rPr>
+      </w:pPr>
+      <w:r>
+        <w:rPr>
+          <w:rFonts w:ascii="Shabnam FD" w:hAnsi="Shabnam FD" w:cs="Shabnam FD"/>
+        </w:rPr>
+        <w:t>-</w:t>
+      </w:r>
+      <w:proofErr w:type="spellStart"/>
+      <w:r>
+        <w:rPr>
+          <w:rFonts w:ascii="Shabnam FD" w:hAnsi="Shabnam FD" w:cs="Shabnam FD"/>
+        </w:rPr>
         <w:t>ondblclick</w:t>
       </w:r>
       <w:proofErr w:type="spellEnd"/>
     </w:p>
     <w:p>
       <w:pPr>
+        <w:pStyle w:val="ListParagraph"/>
+        <w:bidi w:val="0"/>
+        <w:rPr>
+          <w:rFonts w:ascii="Shabnam FD" w:hAnsi="Shabnam FD" w:cs="Shabnam FD"/>
+          <w:rtl/>
+        </w:rPr>
+      </w:pPr>
+      <w:r>
+        <w:rPr>
+          <w:rFonts w:ascii="Shabnam FD" w:hAnsi="Shabnam FD" w:cs="Shabnam FD"/>
+        </w:rPr>
+        <w:t xml:space="preserve">-onload </w:t>
+      </w:r>
+      <w:r>
+        <w:rPr>
+          <w:rFonts w:ascii="Shabnam FD" w:hAnsi="Shabnam FD" w:cs="Shabnam FD"/>
+        </w:rPr>
+        <w:sym w:font="Wingdings" w:char="F0E0"/>
+      </w:r>
+      <w:r>
+        <w:rPr>
+          <w:rFonts w:ascii="Shabnam FD" w:hAnsi="Shabnam FD" w:cs="Shabnam FD"/>
+        </w:rPr>
+        <w:t xml:space="preserve"> </w:t>
+      </w:r>
+      <w:r>
+        <w:rPr>
+          <w:rFonts w:ascii="Shabnam FD" w:hAnsi="Shabnam FD" w:cs="Shabnam FD" w:hint="cs"/>
+          <w:rtl/>
+        </w:rPr>
+        <w:t xml:space="preserve">این رویداد زمانی اجرا میشه که کل صفحه </w:t>
+      </w:r>
+      <w:proofErr w:type="spellStart"/>
+      <w:r>
+        <w:rPr>
+          <w:rFonts w:ascii="Shabnam FD" w:hAnsi="Shabnam FD" w:cs="Shabnam FD" w:hint="cs"/>
+          <w:rtl/>
+        </w:rPr>
+        <w:t>لود</w:t>
+      </w:r>
+      <w:proofErr w:type="spellEnd"/>
+      <w:r>
+        <w:rPr>
+          <w:rFonts w:ascii="Shabnam FD" w:hAnsi="Shabnam FD" w:cs="Shabnam FD" w:hint="cs"/>
+          <w:rtl/>
+        </w:rPr>
+        <w:t xml:space="preserve"> شده </w:t>
+      </w:r>
+      <w:proofErr w:type="gramStart"/>
+      <w:r>
+        <w:rPr>
+          <w:rFonts w:ascii="Shabnam FD" w:hAnsi="Shabnam FD" w:cs="Shabnam FD" w:hint="cs"/>
+          <w:rtl/>
+        </w:rPr>
+        <w:t>باشه .</w:t>
+      </w:r>
+      <w:proofErr w:type="gramEnd"/>
+      <w:r>
+        <w:rPr>
+          <w:rFonts w:ascii="Shabnam FD" w:hAnsi="Shabnam FD" w:cs="Shabnam FD" w:hint="cs"/>
+          <w:rtl/>
+        </w:rPr>
+        <w:t xml:space="preserve"> </w:t>
+      </w:r>
+    </w:p>
+    <w:p>
+      <w:pPr>
+        <w:pStyle w:val="ListParagraph"/>
+        <w:bidi w:val="0"/>
+        <w:rPr>
+          <w:rFonts w:ascii="Shabnam FD" w:hAnsi="Shabnam FD" w:cs="Shabnam FD"/>
+        </w:rPr>
+      </w:pPr>
+      <w:r>
+        <w:rPr>
+          <w:rFonts w:ascii="Shabnam FD" w:hAnsi="Shabnam FD" w:cs="Shabnam FD"/>
+        </w:rPr>
+        <w:t>-</w:t>
+      </w:r>
+      <w:proofErr w:type="spellStart"/>
+      <w:r>
+        <w:rPr>
+          <w:rFonts w:ascii="Shabnam FD" w:hAnsi="Shabnam FD" w:cs="Shabnam FD"/>
+        </w:rPr>
+        <w:t>DOM</w:t>
+      </w:r>
+      <w:r>
+        <w:rPr>
+          <w:rFonts w:ascii="Shabnam FD" w:hAnsi="Shabnam FD" w:cs="Shabnam FD"/>
+        </w:rPr>
+        <w:t>ContentLoaded</w:t>
+      </w:r>
+      <w:proofErr w:type="spellEnd"/>
+      <w:r>
+        <w:rPr>
+          <w:rFonts w:ascii="Shabnam FD" w:hAnsi="Shabnam FD" w:cs="Shabnam FD"/>
+        </w:rPr>
+        <w:t xml:space="preserve"> </w:t>
+      </w:r>
+      <w:r>
+        <w:rPr>
+          <w:rFonts w:ascii="Shabnam FD" w:hAnsi="Shabnam FD" w:cs="Shabnam FD"/>
+        </w:rPr>
+        <w:sym w:font="Wingdings" w:char="F0E0"/>
+      </w:r>
+      <w:r>
+        <w:rPr>
+          <w:rFonts w:ascii="Shabnam FD" w:hAnsi="Shabnam FD" w:cs="Shabnam FD"/>
+        </w:rPr>
+        <w:t xml:space="preserve"> </w:t>
+      </w:r>
+      <w:r>
+        <w:rPr>
+          <w:rFonts w:ascii="Shabnam FD" w:hAnsi="Shabnam FD" w:cs="Shabnam FD" w:hint="cs"/>
+          <w:rtl/>
+        </w:rPr>
+        <w:t xml:space="preserve">فقط منتظر میمونه دام </w:t>
+      </w:r>
+      <w:proofErr w:type="spellStart"/>
+      <w:r>
+        <w:rPr>
+          <w:rFonts w:ascii="Shabnam FD" w:hAnsi="Shabnam FD" w:cs="Shabnam FD" w:hint="cs"/>
+          <w:rtl/>
+        </w:rPr>
+        <w:t>لود</w:t>
+      </w:r>
+      <w:proofErr w:type="spellEnd"/>
+      <w:r>
+        <w:rPr>
+          <w:rFonts w:ascii="Shabnam FD" w:hAnsi="Shabnam FD" w:cs="Shabnam FD" w:hint="cs"/>
+          <w:rtl/>
+        </w:rPr>
+        <w:t xml:space="preserve"> بشه و منتظر </w:t>
+      </w:r>
+      <w:proofErr w:type="spellStart"/>
+      <w:r>
+        <w:rPr>
+          <w:rFonts w:ascii="Shabnam FD" w:hAnsi="Shabnam FD" w:cs="Shabnam FD" w:hint="cs"/>
+          <w:rtl/>
+        </w:rPr>
+        <w:t>لود</w:t>
+      </w:r>
+      <w:proofErr w:type="spellEnd"/>
+      <w:r>
+        <w:rPr>
+          <w:rFonts w:ascii="Shabnam FD" w:hAnsi="Shabnam FD" w:cs="Shabnam FD" w:hint="cs"/>
+          <w:rtl/>
+        </w:rPr>
+        <w:t xml:space="preserve"> فایل های لینک شده </w:t>
+      </w:r>
+      <w:proofErr w:type="spellStart"/>
+      <w:r>
+        <w:rPr>
+          <w:rFonts w:ascii="Shabnam FD" w:hAnsi="Shabnam FD" w:cs="Shabnam FD" w:hint="cs"/>
+          <w:rtl/>
+        </w:rPr>
+        <w:t>نمیمونه</w:t>
+      </w:r>
+      <w:proofErr w:type="spellEnd"/>
+      <w:r>
+        <w:rPr>
+          <w:rFonts w:ascii="Shabnam FD" w:hAnsi="Shabnam FD" w:cs="Shabnam FD" w:hint="cs"/>
+          <w:rtl/>
+        </w:rPr>
+        <w:t xml:space="preserve"> </w:t>
+      </w:r>
+    </w:p>
+    <w:p>
+      <w:pPr>
+        <w:pStyle w:val="ListParagraph"/>
+        <w:bidi w:val="0"/>
+        <w:rPr>
+          <w:rFonts w:ascii="Shabnam FD" w:hAnsi="Shabnam FD" w:cs="Shabnam FD"/>
+        </w:rPr>
+      </w:pPr>
+      <w:r>
+        <w:rPr>
+          <w:rFonts w:ascii="Shabnam FD" w:hAnsi="Shabnam FD" w:cs="Shabnam FD"/>
+        </w:rPr>
+        <w:t>-paste</w:t>
+      </w:r>
+    </w:p>
+    <w:p>
+      <w:pPr>
+        <w:pStyle w:val="ListParagraph"/>
+        <w:bidi w:val="0"/>
+        <w:rPr>
+          <w:rFonts w:ascii="Shabnam FD" w:hAnsi="Shabnam FD" w:cs="Shabnam FD"/>
+        </w:rPr>
+      </w:pPr>
+      <w:r>
+        <w:rPr>
+          <w:rFonts w:ascii="Shabnam FD" w:hAnsi="Shabnam FD" w:cs="Shabnam FD"/>
+        </w:rPr>
+        <w:t>-cut</w:t>
+      </w:r>
+    </w:p>
+    <w:p>
+      <w:pPr>
+        <w:pStyle w:val="ListParagraph"/>
+        <w:bidi w:val="0"/>
+        <w:rPr>
+          <w:rFonts w:ascii="Shabnam FD" w:hAnsi="Shabnam FD" w:cs="Shabnam FD"/>
+        </w:rPr>
+      </w:pPr>
+      <w:r>
+        <w:rPr>
+          <w:rFonts w:ascii="Shabnam FD" w:hAnsi="Shabnam FD" w:cs="Shabnam FD"/>
+        </w:rPr>
+        <w:t>-copy</w:t>
+      </w:r>
+    </w:p>
+    <w:p>
+      <w:pPr>
+        <w:pStyle w:val="ListParagraph"/>
+        <w:bidi w:val="0"/>
+        <w:rPr>
+          <w:rFonts w:ascii="Shabnam FD" w:hAnsi="Shabnam FD" w:cs="Shabnam FD"/>
+        </w:rPr>
+      </w:pPr>
+      <w:r>
+        <w:rPr>
+          <w:rFonts w:ascii="Shabnam FD" w:hAnsi="Shabnam FD" w:cs="Shabnam FD"/>
+        </w:rPr>
+        <w:t>-</w:t>
+      </w:r>
+      <w:proofErr w:type="spellStart"/>
+      <w:r>
+        <w:rPr>
+          <w:rFonts w:ascii="Shabnam FD" w:hAnsi="Shabnam FD" w:cs="Shabnam FD"/>
+        </w:rPr>
+        <w:t>contextMenu</w:t>
+      </w:r>
+      <w:proofErr w:type="spellEnd"/>
+    </w:p>
+    <w:p>
+      <w:pPr>
+        <w:pStyle w:val="ListParagraph"/>
+        <w:bidi w:val="0"/>
+        <w:rPr>
+          <w:rFonts w:ascii="Shabnam FD" w:hAnsi="Shabnam FD" w:cs="Shabnam FD"/>
+        </w:rPr>
+      </w:pPr>
+      <w:r>
+        <w:rPr>
+          <w:rFonts w:ascii="Shabnam FD" w:hAnsi="Shabnam FD" w:cs="Shabnam FD"/>
+        </w:rPr>
+        <w:t xml:space="preserve"> -</w:t>
+      </w:r>
+      <w:proofErr w:type="spellStart"/>
+      <w:r>
+        <w:rPr>
+          <w:rFonts w:ascii="Shabnam FD" w:hAnsi="Shabnam FD" w:cs="Shabnam FD"/>
+        </w:rPr>
+        <w:t>onTouchStart</w:t>
+      </w:r>
+      <w:proofErr w:type="spellEnd"/>
+      <w:r>
+        <w:rPr>
+          <w:rFonts w:ascii="Shabnam FD" w:hAnsi="Shabnam FD" w:cs="Shabnam FD"/>
+        </w:rPr>
+        <w:t xml:space="preserve"> </w:t>
+      </w:r>
+    </w:p>
+    <w:p>
+      <w:pPr>
+        <w:pStyle w:val="ListParagraph"/>
+        <w:bidi w:val="0"/>
+        <w:rPr>
+          <w:rFonts w:ascii="Shabnam FD" w:hAnsi="Shabnam FD" w:cs="Shabnam FD"/>
+        </w:rPr>
+      </w:pPr>
+      <w:r>
+        <w:rPr>
+          <w:rFonts w:ascii="Shabnam FD" w:hAnsi="Shabnam FD" w:cs="Shabnam FD"/>
+        </w:rPr>
+        <w:t>-</w:t>
+      </w:r>
+      <w:proofErr w:type="spellStart"/>
+      <w:r>
+        <w:rPr>
+          <w:rFonts w:ascii="Shabnam FD" w:hAnsi="Shabnam FD" w:cs="Shabnam FD"/>
+        </w:rPr>
+        <w:t>onTouchMove</w:t>
+      </w:r>
+      <w:proofErr w:type="spellEnd"/>
+    </w:p>
+    <w:p>
+      <w:pPr>
+        <w:pStyle w:val="ListParagraph"/>
+        <w:bidi w:val="0"/>
+        <w:rPr>
+          <w:rFonts w:ascii="Shabnam FD" w:hAnsi="Shabnam FD" w:cs="Shabnam FD"/>
+        </w:rPr>
+      </w:pPr>
+      <w:r>
+        <w:rPr>
+          <w:rFonts w:ascii="Shabnam FD" w:hAnsi="Shabnam FD" w:cs="Shabnam FD"/>
+        </w:rPr>
+        <w:t>-</w:t>
+      </w:r>
+      <w:proofErr w:type="spellStart"/>
+      <w:r>
+        <w:rPr>
+          <w:rFonts w:ascii="Shabnam FD" w:hAnsi="Shabnam FD" w:cs="Shabnam FD"/>
+        </w:rPr>
+        <w:t>onTouchEnd</w:t>
+      </w:r>
+      <w:proofErr w:type="spellEnd"/>
+    </w:p>
+    <w:p>
+      <w:pPr>
+        <w:pStyle w:val="ListParagraph"/>
+        <w:bidi w:val="0"/>
+        <w:rPr>
+          <w:rFonts w:ascii="Shabnam FD" w:hAnsi="Shabnam FD" w:cs="Shabnam FD"/>
+        </w:rPr>
+      </w:pPr>
+      <w:r>
+        <w:rPr>
+          <w:rFonts w:ascii="Shabnam FD" w:hAnsi="Shabnam FD" w:cs="Shabnam FD"/>
+        </w:rPr>
+        <w:t>-</w:t>
+      </w:r>
+      <w:proofErr w:type="spellStart"/>
+      <w:r>
+        <w:rPr>
+          <w:rFonts w:ascii="Shabnam FD" w:hAnsi="Shabnam FD" w:cs="Shabnam FD"/>
+        </w:rPr>
+        <w:t>onTouchCancel</w:t>
+      </w:r>
+      <w:proofErr w:type="spellEnd"/>
+    </w:p>
+    <w:p>
+      <w:pPr>
         <w:bidi w:val="0"/>
         <w:rPr>
           <w:rFonts w:ascii="Shabnam FD" w:hAnsi="Shabnam FD" w:cs="Shabnam FD"/>
@@ -8658,6 +9032,43 @@
           <w:rtl/>
         </w:rPr>
         <w:t xml:space="preserve"> اجرا بشه . </w:t>
+      </w:r>
+    </w:p>
+    <w:p>
+      <w:pPr>
+        <w:pStyle w:val="ListParagraph"/>
+        <w:bidi w:val="0"/>
+        <w:rPr>
+          <w:rFonts w:ascii="Shabnam FD" w:hAnsi="Shabnam FD" w:cs="Shabnam FD"/>
+        </w:rPr>
+      </w:pPr>
+      <w:proofErr w:type="spellStart"/>
+      <w:r>
+        <w:rPr>
+          <w:rFonts w:ascii="Shabnam FD" w:hAnsi="Shabnam FD" w:cs="Shabnam FD"/>
+        </w:rPr>
+        <w:t>removeEventListener</w:t>
+      </w:r>
+      <w:proofErr w:type="spellEnd"/>
+      <w:r>
+        <w:rPr>
+          <w:rFonts w:ascii="Shabnam FD" w:hAnsi="Shabnam FD" w:cs="Shabnam FD"/>
+        </w:rPr>
+        <w:t>(</w:t>
+      </w:r>
+      <w:proofErr w:type="spellStart"/>
+      <w:r>
+        <w:rPr>
+          <w:rFonts w:ascii="Shabnam FD" w:hAnsi="Shabnam FD" w:cs="Shabnam FD"/>
+        </w:rPr>
+        <w:t>eventName</w:t>
+      </w:r>
+      <w:proofErr w:type="spellEnd"/>
+      <w:r>
+        <w:rPr>
+          <w:rFonts w:ascii="Shabnam FD" w:hAnsi="Shabnam FD" w:cs="Shabnam FD"/>
+        </w:rPr>
+        <w:t>)</w:t>
       </w:r>
     </w:p>
     <w:p>
@@ -8959,6 +9370,7 @@
         <w:rPr>
           <w:rFonts w:ascii="Shabnam FD" w:hAnsi="Shabnam FD" w:cs="Shabnam FD"/>
         </w:rPr>
+        <w:lastRenderedPageBreak/>
         <w:t>----------------------------------------------------------------------------------------------------------------------------------------------------------</w:t>
       </w:r>
     </w:p>
@@ -9165,7 +9577,6 @@
         <w:rPr>
           <w:rFonts w:ascii="Shabnam FD" w:hAnsi="Shabnam FD" w:cs="Shabnam FD"/>
         </w:rPr>
-        <w:lastRenderedPageBreak/>
         <w:t>preventDefault</w:t>
       </w:r>
       <w:proofErr w:type="spellEnd"/>
@@ -9443,19 +9854,2482 @@
         <w:pStyle w:val="ListParagraph"/>
         <w:bidi w:val="0"/>
         <w:rPr>
-          <w:rFonts w:ascii="Shabnam FD" w:hAnsi="Shabnam FD" w:cs="Shabnam FD" w:hint="cs"/>
-          <w:rtl/>
-        </w:rPr>
-      </w:pPr>
-    </w:p>
-    <w:p>
-      <w:pPr>
-        <w:bidi w:val="0"/>
-        <w:rPr>
-          <w:rFonts w:ascii="Shabnam FD" w:hAnsi="Shabnam FD" w:cs="Shabnam FD"/>
-          <w:rtl/>
-        </w:rPr>
-      </w:pPr>
+          <w:rFonts w:ascii="Shabnam FD" w:hAnsi="Shabnam FD" w:cs="Shabnam FD"/>
+        </w:rPr>
+      </w:pPr>
+      <w:proofErr w:type="spellStart"/>
+      <w:r>
+        <w:rPr>
+          <w:rFonts w:ascii="Shabnam FD" w:hAnsi="Shabnam FD" w:cs="Shabnam FD"/>
+        </w:rPr>
+        <w:t>Consept</w:t>
+      </w:r>
+      <w:proofErr w:type="spellEnd"/>
+      <w:r>
+        <w:rPr>
+          <w:rFonts w:ascii="Shabnam FD" w:hAnsi="Shabnam FD" w:cs="Shabnam FD"/>
+        </w:rPr>
+        <w:t xml:space="preserve"> of Node and its </w:t>
+      </w:r>
+      <w:proofErr w:type="gramStart"/>
+      <w:r>
+        <w:rPr>
+          <w:rFonts w:ascii="Shabnam FD" w:hAnsi="Shabnam FD" w:cs="Shabnam FD"/>
+        </w:rPr>
+        <w:t>variants :</w:t>
+      </w:r>
+      <w:proofErr w:type="gramEnd"/>
+      <w:r>
+        <w:rPr>
+          <w:rFonts w:ascii="Shabnam FD" w:hAnsi="Shabnam FD" w:cs="Shabnam FD"/>
+        </w:rPr>
+        <w:t xml:space="preserve"> </w:t>
+      </w:r>
+    </w:p>
+    <w:p>
+      <w:pPr>
+        <w:pStyle w:val="ListParagraph"/>
+        <w:bidi w:val="0"/>
+        <w:rPr>
+          <w:rFonts w:ascii="Shabnam FD" w:hAnsi="Shabnam FD" w:cs="Shabnam FD"/>
+        </w:rPr>
+      </w:pPr>
+      <w:r>
+        <w:rPr>
+          <w:rFonts w:ascii="Shabnam FD" w:hAnsi="Shabnam FD" w:cs="Shabnam FD"/>
+        </w:rPr>
+        <w:t>-node name</w:t>
+      </w:r>
+    </w:p>
+    <w:p>
+      <w:pPr>
+        <w:pStyle w:val="ListParagraph"/>
+        <w:bidi w:val="0"/>
+        <w:rPr>
+          <w:rFonts w:ascii="Shabnam FD" w:hAnsi="Shabnam FD" w:cs="Shabnam FD"/>
+        </w:rPr>
+      </w:pPr>
+      <w:r>
+        <w:rPr>
+          <w:rFonts w:ascii="Shabnam FD" w:hAnsi="Shabnam FD" w:cs="Shabnam FD"/>
+        </w:rPr>
+        <w:t>-node type</w:t>
+      </w:r>
+    </w:p>
+    <w:p>
+      <w:pPr>
+        <w:pStyle w:val="ListParagraph"/>
+        <w:bidi w:val="0"/>
+        <w:rPr>
+          <w:rFonts w:ascii="Shabnam FD" w:hAnsi="Shabnam FD" w:cs="Shabnam FD"/>
+        </w:rPr>
+      </w:pPr>
+    </w:p>
+    <w:p>
+      <w:pPr>
+        <w:pStyle w:val="ListParagraph"/>
+        <w:bidi w:val="0"/>
+        <w:rPr>
+          <w:rFonts w:ascii="Shabnam FD" w:hAnsi="Shabnam FD" w:cs="Shabnam FD"/>
+        </w:rPr>
+      </w:pPr>
+      <w:r>
+        <w:rPr>
+          <w:rFonts w:ascii="Shabnam FD" w:hAnsi="Shabnam FD" w:cs="Shabnam FD"/>
+        </w:rPr>
+        <w:t>To add a new element to the HTML DOM, you must create the element (element node) first, and then append it to an existing element.</w:t>
+      </w:r>
+    </w:p>
+    <w:p>
+      <w:pPr>
+        <w:pStyle w:val="ListParagraph"/>
+        <w:bidi w:val="0"/>
+        <w:rPr>
+          <w:rFonts w:ascii="Shabnam FD" w:hAnsi="Shabnam FD" w:cs="Shabnam FD"/>
+        </w:rPr>
+      </w:pPr>
+    </w:p>
+    <w:p>
+      <w:pPr>
+        <w:pStyle w:val="ListParagraph"/>
+        <w:rPr>
+          <w:rFonts w:ascii="Shabnam FD" w:hAnsi="Shabnam FD" w:cs="Shabnam FD"/>
+        </w:rPr>
+      </w:pPr>
+      <w:r>
+        <w:rPr>
+          <w:rFonts w:ascii="Shabnam FD" w:hAnsi="Shabnam FD" w:cs="Shabnam FD"/>
+        </w:rPr>
+        <w:t xml:space="preserve">The </w:t>
+      </w:r>
+      <w:proofErr w:type="spellStart"/>
+      <w:proofErr w:type="gramStart"/>
+      <w:r>
+        <w:rPr>
+          <w:rFonts w:ascii="Shabnam FD" w:hAnsi="Shabnam FD" w:cs="Shabnam FD"/>
+        </w:rPr>
+        <w:t>appendChild</w:t>
+      </w:r>
+      <w:proofErr w:type="spellEnd"/>
+      <w:r>
+        <w:rPr>
+          <w:rFonts w:ascii="Shabnam FD" w:hAnsi="Shabnam FD" w:cs="Shabnam FD"/>
+        </w:rPr>
+        <w:t>(</w:t>
+      </w:r>
+      <w:proofErr w:type="gramEnd"/>
+      <w:r>
+        <w:rPr>
+          <w:rFonts w:ascii="Shabnam FD" w:hAnsi="Shabnam FD" w:cs="Shabnam FD"/>
+        </w:rPr>
+        <w:t>) method</w:t>
+      </w:r>
+      <w:r>
+        <w:rPr>
+          <w:rFonts w:ascii="Shabnam FD" w:hAnsi="Shabnam FD" w:cs="Shabnam FD"/>
+        </w:rPr>
+        <w:t xml:space="preserve"> </w:t>
+      </w:r>
+      <w:r>
+        <w:rPr>
+          <w:rFonts w:ascii="Shabnam FD" w:hAnsi="Shabnam FD" w:cs="Shabnam FD"/>
+        </w:rPr>
+        <w:t>appended the new element as the last child of the parent</w:t>
+      </w:r>
+      <w:r>
+        <w:rPr>
+          <w:rFonts w:ascii="Shabnam FD" w:hAnsi="Shabnam FD" w:cs="Shabnam FD"/>
+          <w:rtl/>
+        </w:rPr>
+        <w:t>.</w:t>
+      </w:r>
+    </w:p>
+    <w:p>
+      <w:pPr>
+        <w:bidi w:val="0"/>
+        <w:ind w:firstLine="720"/>
+        <w:rPr>
+          <w:rFonts w:ascii="Shabnam FD" w:hAnsi="Shabnam FD" w:cs="Shabnam FD"/>
+        </w:rPr>
+      </w:pPr>
+      <w:r>
+        <w:rPr>
+          <w:rFonts w:ascii="Shabnam FD" w:hAnsi="Shabnam FD" w:cs="Shabnam FD"/>
+        </w:rPr>
+        <w:t xml:space="preserve">If you don't want that you can use the </w:t>
+      </w:r>
+      <w:proofErr w:type="spellStart"/>
+      <w:proofErr w:type="gramStart"/>
+      <w:r>
+        <w:rPr>
+          <w:rFonts w:ascii="Shabnam FD" w:hAnsi="Shabnam FD" w:cs="Shabnam FD"/>
+        </w:rPr>
+        <w:t>insertBefore</w:t>
+      </w:r>
+      <w:proofErr w:type="spellEnd"/>
+      <w:r>
+        <w:rPr>
+          <w:rFonts w:ascii="Shabnam FD" w:hAnsi="Shabnam FD" w:cs="Shabnam FD"/>
+        </w:rPr>
+        <w:t>(</w:t>
+      </w:r>
+      <w:proofErr w:type="gramEnd"/>
+      <w:r>
+        <w:rPr>
+          <w:rFonts w:ascii="Shabnam FD" w:hAnsi="Shabnam FD" w:cs="Shabnam FD"/>
+        </w:rPr>
+        <w:t>) method</w:t>
+      </w:r>
+    </w:p>
+    <w:p>
+      <w:pPr>
+        <w:bidi w:val="0"/>
+        <w:ind w:firstLine="720"/>
+        <w:rPr>
+          <w:rFonts w:ascii="Shabnam FD" w:hAnsi="Shabnam FD" w:cs="Shabnam FD"/>
+        </w:rPr>
+      </w:pPr>
+      <w:r>
+        <w:rPr>
+          <w:rFonts w:ascii="Shabnam FD" w:hAnsi="Shabnam FD" w:cs="Shabnam FD"/>
+        </w:rPr>
+        <w:t>To remove an HTML element, use the </w:t>
+      </w:r>
+      <w:proofErr w:type="gramStart"/>
+      <w:r>
+        <w:rPr>
+          <w:rFonts w:ascii="Shabnam FD" w:hAnsi="Shabnam FD" w:cs="Shabnam FD"/>
+        </w:rPr>
+        <w:t>remove(</w:t>
+      </w:r>
+      <w:proofErr w:type="gramEnd"/>
+      <w:r>
+        <w:rPr>
+          <w:rFonts w:ascii="Shabnam FD" w:hAnsi="Shabnam FD" w:cs="Shabnam FD"/>
+        </w:rPr>
+        <w:t>) method</w:t>
+      </w:r>
+    </w:p>
+    <w:p>
+      <w:pPr>
+        <w:bidi w:val="0"/>
+        <w:ind w:firstLine="720"/>
+        <w:rPr>
+          <w:rFonts w:ascii="Shabnam FD" w:hAnsi="Shabnam FD" w:cs="Shabnam FD"/>
+        </w:rPr>
+      </w:pPr>
+      <w:r>
+        <w:rPr>
+          <w:rFonts w:ascii="Shabnam FD" w:hAnsi="Shabnam FD" w:cs="Shabnam FD"/>
+        </w:rPr>
+        <w:t>To replace an element to the HTML DOM, use the </w:t>
+      </w:r>
+      <w:proofErr w:type="spellStart"/>
+      <w:proofErr w:type="gramStart"/>
+      <w:r>
+        <w:rPr>
+          <w:rFonts w:ascii="Shabnam FD" w:hAnsi="Shabnam FD" w:cs="Shabnam FD"/>
+        </w:rPr>
+        <w:t>replaceChild</w:t>
+      </w:r>
+      <w:proofErr w:type="spellEnd"/>
+      <w:r>
+        <w:rPr>
+          <w:rFonts w:ascii="Shabnam FD" w:hAnsi="Shabnam FD" w:cs="Shabnam FD"/>
+        </w:rPr>
+        <w:t>(</w:t>
+      </w:r>
+      <w:proofErr w:type="gramEnd"/>
+      <w:r>
+        <w:rPr>
+          <w:rFonts w:ascii="Shabnam FD" w:hAnsi="Shabnam FD" w:cs="Shabnam FD"/>
+        </w:rPr>
+        <w:t>) method</w:t>
+      </w:r>
+    </w:p>
+    <w:p>
+      <w:pPr>
+        <w:bidi w:val="0"/>
+        <w:rPr>
+          <w:rFonts w:ascii="Shabnam FD" w:hAnsi="Shabnam FD" w:cs="Shabnam FD"/>
+          <w:rtl/>
+        </w:rPr>
+      </w:pPr>
+      <w:r>
+        <w:rPr>
+          <w:rFonts w:ascii="Shabnam FD" w:hAnsi="Shabnam FD" w:cs="Shabnam FD"/>
+        </w:rPr>
+        <w:t>----------------------------------------------------------------------------------------------------------------------------------------------------------</w:t>
+      </w:r>
+    </w:p>
+    <w:p>
+      <w:pPr>
+        <w:bidi w:val="0"/>
+        <w:rPr>
+          <w:rFonts w:ascii="Shabnam FD" w:hAnsi="Shabnam FD" w:cs="Shabnam FD"/>
+        </w:rPr>
+      </w:pPr>
+      <w:r>
+        <w:rPr>
+          <w:rFonts w:ascii="Shabnam FD" w:hAnsi="Shabnam FD" w:cs="Shabnam FD"/>
+        </w:rPr>
+        <w:t xml:space="preserve">How tov DOM </w:t>
+      </w:r>
+      <w:proofErr w:type="gramStart"/>
+      <w:r>
+        <w:rPr>
+          <w:rFonts w:ascii="Shabnam FD" w:hAnsi="Shabnam FD" w:cs="Shabnam FD"/>
+        </w:rPr>
+        <w:t>Navigation :</w:t>
+      </w:r>
+      <w:proofErr w:type="gramEnd"/>
+      <w:r>
+        <w:rPr>
+          <w:rFonts w:ascii="Shabnam FD" w:hAnsi="Shabnam FD" w:cs="Shabnam FD"/>
+        </w:rPr>
+        <w:t xml:space="preserve"> </w:t>
+      </w:r>
+    </w:p>
+    <w:p>
+      <w:pPr>
+        <w:bidi w:val="0"/>
+        <w:rPr>
+          <w:rFonts w:ascii="Shabnam FD" w:hAnsi="Shabnam FD" w:cs="Shabnam FD"/>
+          <w:rtl/>
+        </w:rPr>
+      </w:pPr>
+      <w:proofErr w:type="spellStart"/>
+      <w:r>
+        <w:rPr>
+          <w:rFonts w:ascii="Shabnam FD" w:hAnsi="Shabnam FD" w:cs="Shabnam FD"/>
+        </w:rPr>
+        <w:lastRenderedPageBreak/>
+        <w:t>elemName.parentNode</w:t>
+      </w:r>
+      <w:proofErr w:type="spellEnd"/>
+      <w:r>
+        <w:rPr>
+          <w:rFonts w:ascii="Shabnam FD" w:hAnsi="Shabnam FD" w:cs="Shabnam FD"/>
+        </w:rPr>
+        <w:t xml:space="preserve"> </w:t>
+      </w:r>
+      <w:r>
+        <w:rPr>
+          <w:rFonts w:ascii="Shabnam FD" w:hAnsi="Shabnam FD" w:cs="Shabnam FD"/>
+        </w:rPr>
+        <w:sym w:font="Wingdings" w:char="F0E0"/>
+      </w:r>
+      <w:r>
+        <w:rPr>
+          <w:rFonts w:ascii="Shabnam FD" w:hAnsi="Shabnam FD" w:cs="Shabnam FD"/>
+        </w:rPr>
+        <w:t xml:space="preserve"> </w:t>
+      </w:r>
+      <w:r>
+        <w:rPr>
+          <w:rFonts w:ascii="Shabnam FD" w:hAnsi="Shabnam FD" w:cs="Shabnam FD" w:hint="cs"/>
+          <w:rtl/>
+        </w:rPr>
+        <w:t xml:space="preserve">به والد اون </w:t>
+      </w:r>
+      <w:proofErr w:type="spellStart"/>
+      <w:r>
+        <w:rPr>
+          <w:rFonts w:ascii="Shabnam FD" w:hAnsi="Shabnam FD" w:cs="Shabnam FD" w:hint="cs"/>
+          <w:rtl/>
+        </w:rPr>
+        <w:t>المنت</w:t>
+      </w:r>
+      <w:proofErr w:type="spellEnd"/>
+      <w:r>
+        <w:rPr>
+          <w:rFonts w:ascii="Shabnam FD" w:hAnsi="Shabnam FD" w:cs="Shabnam FD" w:hint="cs"/>
+          <w:rtl/>
+        </w:rPr>
+        <w:t xml:space="preserve"> دسترسی پیدا میکنه </w:t>
+      </w:r>
+    </w:p>
+    <w:p>
+      <w:pPr>
+        <w:bidi w:val="0"/>
+        <w:rPr>
+          <w:rFonts w:ascii="Shabnam FD" w:hAnsi="Shabnam FD" w:cs="Shabnam FD"/>
+          <w:rtl/>
+        </w:rPr>
+      </w:pPr>
+      <w:proofErr w:type="spellStart"/>
+      <w:r>
+        <w:rPr>
+          <w:rFonts w:ascii="Shabnam FD" w:hAnsi="Shabnam FD" w:cs="Shabnam FD"/>
+        </w:rPr>
+        <w:t>elemName.parentElement</w:t>
+      </w:r>
+      <w:proofErr w:type="spellEnd"/>
+      <w:r>
+        <w:rPr>
+          <w:rFonts w:ascii="Shabnam FD" w:hAnsi="Shabnam FD" w:cs="Shabnam FD"/>
+        </w:rPr>
+        <w:t xml:space="preserve"> </w:t>
+      </w:r>
+      <w:r>
+        <w:rPr>
+          <w:rFonts w:ascii="Shabnam FD" w:hAnsi="Shabnam FD" w:cs="Shabnam FD"/>
+        </w:rPr>
+        <w:sym w:font="Wingdings" w:char="F0E0"/>
+      </w:r>
+      <w:r>
+        <w:rPr>
+          <w:rFonts w:ascii="Shabnam FD" w:hAnsi="Shabnam FD" w:cs="Shabnam FD"/>
+        </w:rPr>
+        <w:t xml:space="preserve"> </w:t>
+      </w:r>
+      <w:r>
+        <w:rPr>
+          <w:rFonts w:ascii="Shabnam FD" w:hAnsi="Shabnam FD" w:cs="Shabnam FD" w:hint="cs"/>
+          <w:rtl/>
+        </w:rPr>
+        <w:t xml:space="preserve">به والد اون </w:t>
+      </w:r>
+      <w:proofErr w:type="spellStart"/>
+      <w:r>
+        <w:rPr>
+          <w:rFonts w:ascii="Shabnam FD" w:hAnsi="Shabnam FD" w:cs="Shabnam FD" w:hint="cs"/>
+          <w:rtl/>
+        </w:rPr>
+        <w:t>المنت</w:t>
+      </w:r>
+      <w:proofErr w:type="spellEnd"/>
+      <w:r>
+        <w:rPr>
+          <w:rFonts w:ascii="Shabnam FD" w:hAnsi="Shabnam FD" w:cs="Shabnam FD" w:hint="cs"/>
+          <w:rtl/>
+        </w:rPr>
+        <w:t xml:space="preserve"> دسترسی پیدا میکنه </w:t>
+      </w:r>
+    </w:p>
+    <w:p>
+      <w:pPr>
+        <w:bidi w:val="0"/>
+        <w:rPr>
+          <w:rFonts w:ascii="Shabnam FD" w:hAnsi="Shabnam FD" w:cs="Shabnam FD"/>
+          <w:rtl/>
+        </w:rPr>
+      </w:pPr>
+      <w:proofErr w:type="spellStart"/>
+      <w:r>
+        <w:rPr>
+          <w:rFonts w:ascii="Shabnam FD" w:hAnsi="Shabnam FD" w:cs="Shabnam FD"/>
+        </w:rPr>
+        <w:t>elemName.previousElementSibling</w:t>
+      </w:r>
+      <w:proofErr w:type="spellEnd"/>
+      <w:r>
+        <w:rPr>
+          <w:rFonts w:ascii="Shabnam FD" w:hAnsi="Shabnam FD" w:cs="Shabnam FD"/>
+        </w:rPr>
+        <w:t xml:space="preserve"> </w:t>
+      </w:r>
+      <w:r>
+        <w:rPr>
+          <w:rFonts w:ascii="Shabnam FD" w:hAnsi="Shabnam FD" w:cs="Shabnam FD"/>
+        </w:rPr>
+        <w:sym w:font="Wingdings" w:char="F0E0"/>
+      </w:r>
+      <w:r>
+        <w:rPr>
+          <w:rFonts w:ascii="Shabnam FD" w:hAnsi="Shabnam FD" w:cs="Shabnam FD"/>
+        </w:rPr>
+        <w:t xml:space="preserve"> </w:t>
+      </w:r>
+      <w:proofErr w:type="spellStart"/>
+      <w:r>
+        <w:rPr>
+          <w:rFonts w:ascii="Shabnam FD" w:hAnsi="Shabnam FD" w:cs="Shabnam FD" w:hint="cs"/>
+          <w:rtl/>
+        </w:rPr>
+        <w:t>المنت</w:t>
+      </w:r>
+      <w:proofErr w:type="spellEnd"/>
+      <w:r>
+        <w:rPr>
+          <w:rFonts w:ascii="Shabnam FD" w:hAnsi="Shabnam FD" w:cs="Shabnam FD" w:hint="cs"/>
+          <w:rtl/>
+        </w:rPr>
+        <w:t xml:space="preserve"> قبلی رو انتخاب میکنه </w:t>
+      </w:r>
+    </w:p>
+    <w:p>
+      <w:pPr>
+        <w:bidi w:val="0"/>
+        <w:rPr>
+          <w:rFonts w:ascii="Shabnam FD" w:hAnsi="Shabnam FD" w:cs="Shabnam FD"/>
+          <w:rtl/>
+        </w:rPr>
+      </w:pPr>
+      <w:proofErr w:type="spellStart"/>
+      <w:r>
+        <w:rPr>
+          <w:rFonts w:ascii="Shabnam FD" w:hAnsi="Shabnam FD" w:cs="Shabnam FD"/>
+        </w:rPr>
+        <w:t>elemName.nextElementsSibling</w:t>
+      </w:r>
+      <w:proofErr w:type="spellEnd"/>
+      <w:r>
+        <w:rPr>
+          <w:rFonts w:ascii="Shabnam FD" w:hAnsi="Shabnam FD" w:cs="Shabnam FD"/>
+        </w:rPr>
+        <w:t xml:space="preserve"> </w:t>
+      </w:r>
+      <w:r>
+        <w:rPr>
+          <w:rFonts w:ascii="Shabnam FD" w:hAnsi="Shabnam FD" w:cs="Shabnam FD"/>
+        </w:rPr>
+        <w:sym w:font="Wingdings" w:char="F0E0"/>
+      </w:r>
+      <w:r>
+        <w:rPr>
+          <w:rFonts w:ascii="Shabnam FD" w:hAnsi="Shabnam FD" w:cs="Shabnam FD"/>
+        </w:rPr>
+        <w:t xml:space="preserve"> </w:t>
+      </w:r>
+      <w:proofErr w:type="spellStart"/>
+      <w:r>
+        <w:rPr>
+          <w:rFonts w:ascii="Shabnam FD" w:hAnsi="Shabnam FD" w:cs="Shabnam FD" w:hint="cs"/>
+          <w:rtl/>
+        </w:rPr>
+        <w:t>المنت</w:t>
+      </w:r>
+      <w:proofErr w:type="spellEnd"/>
+      <w:r>
+        <w:rPr>
+          <w:rFonts w:ascii="Shabnam FD" w:hAnsi="Shabnam FD" w:cs="Shabnam FD" w:hint="cs"/>
+          <w:rtl/>
+        </w:rPr>
+        <w:t xml:space="preserve"> بعدی رو انتخاب میکنه </w:t>
+      </w:r>
+    </w:p>
+    <w:p>
+      <w:pPr>
+        <w:rPr>
+          <w:rFonts w:ascii="Shabnam FD" w:hAnsi="Shabnam FD" w:cs="Shabnam FD"/>
+          <w:rtl/>
+        </w:rPr>
+      </w:pPr>
+      <w:r>
+        <w:rPr>
+          <w:rFonts w:ascii="Shabnam FD" w:hAnsi="Shabnam FD" w:cs="Shabnam FD" w:hint="cs"/>
+          <w:rtl/>
+        </w:rPr>
+        <w:t xml:space="preserve">این </w:t>
+      </w:r>
+      <w:proofErr w:type="spellStart"/>
+      <w:r>
+        <w:rPr>
+          <w:rFonts w:ascii="Shabnam FD" w:hAnsi="Shabnam FD" w:cs="Shabnam FD" w:hint="cs"/>
+          <w:rtl/>
+        </w:rPr>
+        <w:t>پراپرتی</w:t>
+      </w:r>
+      <w:proofErr w:type="spellEnd"/>
+      <w:r>
+        <w:rPr>
+          <w:rFonts w:ascii="Shabnam FD" w:hAnsi="Shabnam FD" w:cs="Shabnam FD" w:hint="cs"/>
+          <w:rtl/>
+        </w:rPr>
+        <w:t xml:space="preserve"> ها فقط برای </w:t>
+      </w:r>
+      <w:proofErr w:type="spellStart"/>
+      <w:r>
+        <w:rPr>
+          <w:rFonts w:ascii="Shabnam FD" w:hAnsi="Shabnam FD" w:cs="Shabnam FD" w:hint="cs"/>
+          <w:rtl/>
+        </w:rPr>
+        <w:t>المنت</w:t>
+      </w:r>
+      <w:proofErr w:type="spellEnd"/>
+      <w:r>
+        <w:rPr>
+          <w:rFonts w:ascii="Shabnam FD" w:hAnsi="Shabnam FD" w:cs="Shabnam FD" w:hint="cs"/>
+          <w:rtl/>
+        </w:rPr>
+        <w:t xml:space="preserve"> ها هستند و روی آرایه ها کاربردی نداره </w:t>
+      </w:r>
+    </w:p>
+    <w:p>
+      <w:pPr>
+        <w:bidi w:val="0"/>
+        <w:rPr>
+          <w:rFonts w:ascii="Shabnam FD" w:hAnsi="Shabnam FD" w:cs="Shabnam FD"/>
+          <w:rtl/>
+        </w:rPr>
+      </w:pPr>
+      <w:r>
+        <w:rPr>
+          <w:rFonts w:ascii="Shabnam FD" w:hAnsi="Shabnam FD" w:cs="Shabnam FD"/>
+        </w:rPr>
+        <w:t xml:space="preserve">Children </w:t>
+      </w:r>
+      <w:r>
+        <w:rPr>
+          <w:rFonts w:ascii="Shabnam FD" w:hAnsi="Shabnam FD" w:cs="Shabnam FD"/>
+        </w:rPr>
+        <w:sym w:font="Wingdings" w:char="F0E0"/>
+      </w:r>
+      <w:r>
+        <w:rPr>
+          <w:rFonts w:ascii="Shabnam FD" w:hAnsi="Shabnam FD" w:cs="Shabnam FD"/>
+        </w:rPr>
+        <w:t xml:space="preserve"> array </w:t>
+      </w:r>
+      <w:r>
+        <w:rPr>
+          <w:rFonts w:ascii="Shabnam FD" w:hAnsi="Shabnam FD" w:cs="Shabnam FD"/>
+        </w:rPr>
+        <w:sym w:font="Wingdings" w:char="F0E0"/>
+      </w:r>
+      <w:r>
+        <w:rPr>
+          <w:rFonts w:ascii="Shabnam FD" w:hAnsi="Shabnam FD" w:cs="Shabnam FD"/>
+        </w:rPr>
+        <w:t xml:space="preserve"> </w:t>
+      </w:r>
+      <w:r>
+        <w:rPr>
+          <w:rFonts w:ascii="Shabnam FD" w:hAnsi="Shabnam FD" w:cs="Shabnam FD" w:hint="cs"/>
+          <w:rtl/>
+        </w:rPr>
+        <w:t xml:space="preserve">نود </w:t>
+      </w:r>
+      <w:proofErr w:type="spellStart"/>
+      <w:r>
+        <w:rPr>
+          <w:rFonts w:ascii="Shabnam FD" w:hAnsi="Shabnam FD" w:cs="Shabnam FD" w:hint="cs"/>
+          <w:rtl/>
+        </w:rPr>
+        <w:t>هایی</w:t>
+      </w:r>
+      <w:proofErr w:type="spellEnd"/>
+      <w:r>
+        <w:rPr>
+          <w:rFonts w:ascii="Shabnam FD" w:hAnsi="Shabnam FD" w:cs="Shabnam FD" w:hint="cs"/>
+          <w:rtl/>
+        </w:rPr>
+        <w:t xml:space="preserve"> که فرزند اون هستن و یک </w:t>
+      </w:r>
+      <w:proofErr w:type="spellStart"/>
+      <w:r>
+        <w:rPr>
+          <w:rFonts w:ascii="Shabnam FD" w:hAnsi="Shabnam FD" w:cs="Shabnam FD" w:hint="cs"/>
+          <w:rtl/>
+        </w:rPr>
+        <w:t>المنت</w:t>
+      </w:r>
+      <w:proofErr w:type="spellEnd"/>
+      <w:r>
+        <w:rPr>
+          <w:rFonts w:ascii="Shabnam FD" w:hAnsi="Shabnam FD" w:cs="Shabnam FD" w:hint="cs"/>
+          <w:rtl/>
+        </w:rPr>
+        <w:t xml:space="preserve"> هستند رو </w:t>
+      </w:r>
+      <w:proofErr w:type="spellStart"/>
+      <w:r>
+        <w:rPr>
+          <w:rFonts w:ascii="Shabnam FD" w:hAnsi="Shabnam FD" w:cs="Shabnam FD" w:hint="cs"/>
+          <w:rtl/>
+        </w:rPr>
+        <w:t>برمیگردونن</w:t>
+      </w:r>
+      <w:proofErr w:type="spellEnd"/>
+      <w:r>
+        <w:rPr>
+          <w:rFonts w:ascii="Shabnam FD" w:hAnsi="Shabnam FD" w:cs="Shabnam FD" w:hint="cs"/>
+          <w:rtl/>
+        </w:rPr>
+        <w:t xml:space="preserve"> </w:t>
+      </w:r>
+    </w:p>
+    <w:p>
+      <w:pPr>
+        <w:bidi w:val="0"/>
+        <w:rPr>
+          <w:rFonts w:ascii="Shabnam FD" w:hAnsi="Shabnam FD" w:cs="Shabnam FD"/>
+          <w:rtl/>
+        </w:rPr>
+      </w:pPr>
+      <w:proofErr w:type="spellStart"/>
+      <w:r>
+        <w:rPr>
+          <w:rFonts w:ascii="Shabnam FD" w:hAnsi="Shabnam FD" w:cs="Shabnam FD"/>
+        </w:rPr>
+        <w:t>childNodes</w:t>
+      </w:r>
+      <w:proofErr w:type="spellEnd"/>
+      <w:r>
+        <w:rPr>
+          <w:rFonts w:ascii="Shabnam FD" w:hAnsi="Shabnam FD" w:cs="Shabnam FD"/>
+        </w:rPr>
+        <w:t xml:space="preserve"> </w:t>
+      </w:r>
+      <w:r>
+        <w:rPr>
+          <w:rFonts w:ascii="Shabnam FD" w:hAnsi="Shabnam FD" w:cs="Shabnam FD"/>
+        </w:rPr>
+        <w:sym w:font="Wingdings" w:char="F0E0"/>
+      </w:r>
+      <w:r>
+        <w:rPr>
+          <w:rFonts w:ascii="Shabnam FD" w:hAnsi="Shabnam FD" w:cs="Shabnam FD"/>
+        </w:rPr>
+        <w:t xml:space="preserve"> array </w:t>
+      </w:r>
+      <w:r>
+        <w:rPr>
+          <w:rFonts w:ascii="Shabnam FD" w:hAnsi="Shabnam FD" w:cs="Shabnam FD"/>
+        </w:rPr>
+        <w:sym w:font="Wingdings" w:char="F0E0"/>
+      </w:r>
+      <w:r>
+        <w:rPr>
+          <w:rFonts w:ascii="Shabnam FD" w:hAnsi="Shabnam FD" w:cs="Shabnam FD"/>
+        </w:rPr>
+        <w:t xml:space="preserve"> </w:t>
+      </w:r>
+      <w:r>
+        <w:rPr>
+          <w:rFonts w:ascii="Shabnam FD" w:hAnsi="Shabnam FD" w:cs="Shabnam FD" w:hint="cs"/>
+          <w:rtl/>
+        </w:rPr>
+        <w:t xml:space="preserve">همه نود ها رو </w:t>
+      </w:r>
+      <w:proofErr w:type="spellStart"/>
+      <w:r>
+        <w:rPr>
+          <w:rFonts w:ascii="Shabnam FD" w:hAnsi="Shabnam FD" w:cs="Shabnam FD" w:hint="cs"/>
+          <w:rtl/>
+        </w:rPr>
+        <w:t>برمیگردونه</w:t>
+      </w:r>
+      <w:proofErr w:type="spellEnd"/>
+      <w:r>
+        <w:rPr>
+          <w:rFonts w:ascii="Shabnam FD" w:hAnsi="Shabnam FD" w:cs="Shabnam FD" w:hint="cs"/>
+          <w:rtl/>
+        </w:rPr>
+        <w:t xml:space="preserve"> </w:t>
+      </w:r>
+    </w:p>
+    <w:p>
+      <w:pPr>
+        <w:bidi w:val="0"/>
+        <w:rPr>
+          <w:rFonts w:ascii="Shabnam FD" w:hAnsi="Shabnam FD" w:cs="Shabnam FD"/>
+          <w:rtl/>
+        </w:rPr>
+      </w:pPr>
+      <w:proofErr w:type="spellStart"/>
+      <w:r>
+        <w:rPr>
+          <w:rFonts w:ascii="Shabnam FD" w:hAnsi="Shabnam FD" w:cs="Shabnam FD"/>
+        </w:rPr>
+        <w:t>hasChildNodes</w:t>
+      </w:r>
+      <w:proofErr w:type="spellEnd"/>
+      <w:r>
+        <w:rPr>
+          <w:rFonts w:ascii="Shabnam FD" w:hAnsi="Shabnam FD" w:cs="Shabnam FD"/>
+        </w:rPr>
+        <w:t xml:space="preserve"> </w:t>
+      </w:r>
+      <w:r>
+        <w:rPr>
+          <w:rFonts w:ascii="Shabnam FD" w:hAnsi="Shabnam FD" w:cs="Shabnam FD"/>
+        </w:rPr>
+        <w:sym w:font="Wingdings" w:char="F0E0"/>
+      </w:r>
+      <w:r>
+        <w:rPr>
+          <w:rFonts w:ascii="Shabnam FD" w:hAnsi="Shabnam FD" w:cs="Shabnam FD"/>
+        </w:rPr>
+        <w:t xml:space="preserve"> Boolean </w:t>
+      </w:r>
+      <w:r>
+        <w:rPr>
+          <w:rFonts w:ascii="Shabnam FD" w:hAnsi="Shabnam FD" w:cs="Shabnam FD"/>
+        </w:rPr>
+        <w:sym w:font="Wingdings" w:char="F0E0"/>
+      </w:r>
+      <w:r>
+        <w:rPr>
+          <w:rFonts w:ascii="Shabnam FD" w:hAnsi="Shabnam FD" w:cs="Shabnam FD"/>
+        </w:rPr>
+        <w:t xml:space="preserve"> </w:t>
+      </w:r>
+      <w:r>
+        <w:rPr>
+          <w:rFonts w:ascii="Shabnam FD" w:hAnsi="Shabnam FD" w:cs="Shabnam FD" w:hint="cs"/>
+          <w:rtl/>
+        </w:rPr>
+        <w:t xml:space="preserve">چک میکنه ببینه فرزند </w:t>
+      </w:r>
+      <w:proofErr w:type="spellStart"/>
+      <w:r>
+        <w:rPr>
+          <w:rFonts w:ascii="Shabnam FD" w:hAnsi="Shabnam FD" w:cs="Shabnam FD" w:hint="cs"/>
+          <w:rtl/>
+        </w:rPr>
+        <w:t>داره</w:t>
+      </w:r>
+      <w:proofErr w:type="spellEnd"/>
+      <w:r>
+        <w:rPr>
+          <w:rFonts w:ascii="Shabnam FD" w:hAnsi="Shabnam FD" w:cs="Shabnam FD" w:hint="cs"/>
+          <w:rtl/>
+        </w:rPr>
+        <w:t xml:space="preserve"> یا نه </w:t>
+      </w:r>
+    </w:p>
+    <w:p>
+      <w:pPr>
+        <w:bidi w:val="0"/>
+        <w:rPr>
+          <w:rFonts w:ascii="Shabnam FD" w:hAnsi="Shabnam FD" w:cs="Shabnam FD"/>
+          <w:rtl/>
+        </w:rPr>
+      </w:pPr>
+      <w:proofErr w:type="spellStart"/>
+      <w:r>
+        <w:rPr>
+          <w:rFonts w:ascii="Shabnam FD" w:hAnsi="Shabnam FD" w:cs="Shabnam FD"/>
+        </w:rPr>
+        <w:t>firstChild</w:t>
+      </w:r>
+      <w:proofErr w:type="spellEnd"/>
+      <w:r>
+        <w:rPr>
+          <w:rFonts w:ascii="Shabnam FD" w:hAnsi="Shabnam FD" w:cs="Shabnam FD"/>
+        </w:rPr>
+        <w:t xml:space="preserve"> </w:t>
+      </w:r>
+      <w:r>
+        <w:rPr>
+          <w:rFonts w:ascii="Shabnam FD" w:hAnsi="Shabnam FD" w:cs="Shabnam FD"/>
+        </w:rPr>
+        <w:sym w:font="Wingdings" w:char="F0E0"/>
+      </w:r>
+      <w:r>
+        <w:rPr>
+          <w:rFonts w:ascii="Shabnam FD" w:hAnsi="Shabnam FD" w:cs="Shabnam FD"/>
+        </w:rPr>
+        <w:t xml:space="preserve"> </w:t>
+      </w:r>
+      <w:r>
+        <w:rPr>
+          <w:rFonts w:ascii="Shabnam FD" w:hAnsi="Shabnam FD" w:cs="Shabnam FD" w:hint="cs"/>
+          <w:rtl/>
+        </w:rPr>
+        <w:t xml:space="preserve">فرزند اول رو انتخاب میکنه </w:t>
+      </w:r>
+    </w:p>
+    <w:p>
+      <w:pPr>
+        <w:bidi w:val="0"/>
+        <w:rPr>
+          <w:rFonts w:ascii="Shabnam FD" w:hAnsi="Shabnam FD" w:cs="Shabnam FD"/>
+          <w:rtl/>
+        </w:rPr>
+      </w:pPr>
+      <w:proofErr w:type="spellStart"/>
+      <w:r>
+        <w:rPr>
+          <w:rFonts w:ascii="Shabnam FD" w:hAnsi="Shabnam FD" w:cs="Shabnam FD"/>
+        </w:rPr>
+        <w:t>lastChild</w:t>
+      </w:r>
+      <w:proofErr w:type="spellEnd"/>
+      <w:r>
+        <w:rPr>
+          <w:rFonts w:ascii="Shabnam FD" w:hAnsi="Shabnam FD" w:cs="Shabnam FD"/>
+        </w:rPr>
+        <w:t xml:space="preserve"> </w:t>
+      </w:r>
+      <w:r>
+        <w:rPr>
+          <w:rFonts w:ascii="Shabnam FD" w:hAnsi="Shabnam FD" w:cs="Shabnam FD"/>
+        </w:rPr>
+        <w:sym w:font="Wingdings" w:char="F0E0"/>
+      </w:r>
+      <w:r>
+        <w:rPr>
+          <w:rFonts w:ascii="Shabnam FD" w:hAnsi="Shabnam FD" w:cs="Shabnam FD"/>
+        </w:rPr>
+        <w:t xml:space="preserve"> </w:t>
+      </w:r>
+      <w:r>
+        <w:rPr>
+          <w:rFonts w:ascii="Shabnam FD" w:hAnsi="Shabnam FD" w:cs="Shabnam FD" w:hint="cs"/>
+          <w:rtl/>
+        </w:rPr>
+        <w:t xml:space="preserve">فرزند آخر رو انتخاب میکنه </w:t>
+      </w:r>
+    </w:p>
+    <w:p>
+      <w:pPr>
+        <w:bidi w:val="0"/>
+        <w:rPr>
+          <w:rFonts w:ascii="Shabnam FD" w:hAnsi="Shabnam FD" w:cs="Shabnam FD"/>
+          <w:rtl/>
+        </w:rPr>
+      </w:pPr>
+      <w:proofErr w:type="spellStart"/>
+      <w:r>
+        <w:rPr>
+          <w:rFonts w:ascii="Shabnam FD" w:hAnsi="Shabnam FD" w:cs="Shabnam FD"/>
+        </w:rPr>
+        <w:t>firstElementChild</w:t>
+      </w:r>
+      <w:proofErr w:type="spellEnd"/>
+      <w:r>
+        <w:rPr>
+          <w:rFonts w:ascii="Shabnam FD" w:hAnsi="Shabnam FD" w:cs="Shabnam FD"/>
+        </w:rPr>
+        <w:t xml:space="preserve"> </w:t>
+      </w:r>
+      <w:r>
+        <w:rPr>
+          <w:rFonts w:ascii="Shabnam FD" w:hAnsi="Shabnam FD" w:cs="Shabnam FD"/>
+        </w:rPr>
+        <w:sym w:font="Wingdings" w:char="F0E0"/>
+      </w:r>
+      <w:r>
+        <w:rPr>
+          <w:rFonts w:ascii="Shabnam FD" w:hAnsi="Shabnam FD" w:cs="Shabnam FD"/>
+        </w:rPr>
+        <w:t xml:space="preserve"> </w:t>
+      </w:r>
+      <w:r>
+        <w:rPr>
+          <w:rFonts w:ascii="Shabnam FD" w:hAnsi="Shabnam FD" w:cs="Shabnam FD" w:hint="cs"/>
+          <w:rtl/>
+        </w:rPr>
+        <w:t xml:space="preserve">اولین فرزندی که یک </w:t>
+      </w:r>
+      <w:proofErr w:type="spellStart"/>
+      <w:r>
+        <w:rPr>
+          <w:rFonts w:ascii="Shabnam FD" w:hAnsi="Shabnam FD" w:cs="Shabnam FD" w:hint="cs"/>
+          <w:rtl/>
+        </w:rPr>
+        <w:t>المنت</w:t>
+      </w:r>
+      <w:proofErr w:type="spellEnd"/>
+      <w:r>
+        <w:rPr>
+          <w:rFonts w:ascii="Shabnam FD" w:hAnsi="Shabnam FD" w:cs="Shabnam FD" w:hint="cs"/>
+          <w:rtl/>
+        </w:rPr>
+        <w:t xml:space="preserve"> است رو انتخاب میکنه </w:t>
+      </w:r>
+    </w:p>
+    <w:p>
+      <w:pPr>
+        <w:bidi w:val="0"/>
+        <w:rPr>
+          <w:rFonts w:ascii="Shabnam FD" w:hAnsi="Shabnam FD" w:cs="Shabnam FD"/>
+          <w:rtl/>
+        </w:rPr>
+      </w:pPr>
+      <w:proofErr w:type="spellStart"/>
+      <w:r>
+        <w:rPr>
+          <w:rFonts w:ascii="Shabnam FD" w:hAnsi="Shabnam FD" w:cs="Shabnam FD"/>
+        </w:rPr>
+        <w:t>lastChildElement</w:t>
+      </w:r>
+      <w:proofErr w:type="spellEnd"/>
+      <w:r>
+        <w:rPr>
+          <w:rFonts w:ascii="Shabnam FD" w:hAnsi="Shabnam FD" w:cs="Shabnam FD"/>
+        </w:rPr>
+        <w:t xml:space="preserve"> </w:t>
+      </w:r>
+      <w:r>
+        <w:rPr>
+          <w:rFonts w:ascii="Shabnam FD" w:hAnsi="Shabnam FD" w:cs="Shabnam FD"/>
+        </w:rPr>
+        <w:sym w:font="Wingdings" w:char="F0E0"/>
+      </w:r>
+      <w:r>
+        <w:rPr>
+          <w:rFonts w:ascii="Shabnam FD" w:hAnsi="Shabnam FD" w:cs="Shabnam FD"/>
+        </w:rPr>
+        <w:t xml:space="preserve"> </w:t>
+      </w:r>
+      <w:r>
+        <w:rPr>
+          <w:rFonts w:ascii="Shabnam FD" w:hAnsi="Shabnam FD" w:cs="Shabnam FD" w:hint="cs"/>
+          <w:rtl/>
+        </w:rPr>
+        <w:t xml:space="preserve">آخرین فرزندی که یک </w:t>
+      </w:r>
+      <w:proofErr w:type="spellStart"/>
+      <w:r>
+        <w:rPr>
+          <w:rFonts w:ascii="Shabnam FD" w:hAnsi="Shabnam FD" w:cs="Shabnam FD" w:hint="cs"/>
+          <w:rtl/>
+        </w:rPr>
+        <w:t>المنت</w:t>
+      </w:r>
+      <w:proofErr w:type="spellEnd"/>
+      <w:r>
+        <w:rPr>
+          <w:rFonts w:ascii="Shabnam FD" w:hAnsi="Shabnam FD" w:cs="Shabnam FD" w:hint="cs"/>
+          <w:rtl/>
+        </w:rPr>
+        <w:t xml:space="preserve"> است رو انتخاب میکنه </w:t>
+      </w:r>
+    </w:p>
+    <w:p>
+      <w:pPr>
+        <w:bidi w:val="0"/>
+        <w:rPr>
+          <w:rFonts w:ascii="Shabnam FD" w:hAnsi="Shabnam FD" w:cs="Shabnam FD"/>
+          <w:rtl/>
+        </w:rPr>
+      </w:pPr>
+      <w:r>
+        <w:rPr>
+          <w:rFonts w:ascii="Shabnam FD" w:hAnsi="Shabnam FD" w:cs="Shabnam FD"/>
+        </w:rPr>
+        <w:t>----------------------------------------------------------------------------------------------------------------------------------------------------------</w:t>
+      </w:r>
+    </w:p>
+    <w:p>
+      <w:pPr>
+        <w:bidi w:val="0"/>
+        <w:rPr>
+          <w:rFonts w:ascii="Shabnam FD" w:hAnsi="Shabnam FD" w:cs="Shabnam FD"/>
+        </w:rPr>
+      </w:pPr>
+      <w:r>
+        <w:rPr>
+          <w:rFonts w:ascii="Shabnam FD" w:hAnsi="Shabnam FD" w:cs="Shabnam FD"/>
+        </w:rPr>
+        <w:t xml:space="preserve">Custom context </w:t>
+      </w:r>
+      <w:proofErr w:type="gramStart"/>
+      <w:r>
+        <w:rPr>
+          <w:rFonts w:ascii="Shabnam FD" w:hAnsi="Shabnam FD" w:cs="Shabnam FD"/>
+        </w:rPr>
+        <w:t>menu :</w:t>
+      </w:r>
+      <w:proofErr w:type="gramEnd"/>
+      <w:r>
+        <w:rPr>
+          <w:rFonts w:ascii="Shabnam FD" w:hAnsi="Shabnam FD" w:cs="Shabnam FD"/>
+        </w:rPr>
+        <w:t xml:space="preserve"> </w:t>
+      </w:r>
+    </w:p>
+    <w:p>
+      <w:pPr>
+        <w:bidi w:val="0"/>
+        <w:rPr>
+          <w:rFonts w:ascii="Shabnam FD" w:hAnsi="Shabnam FD" w:cs="Shabnam FD"/>
+          <w:rtl/>
+        </w:rPr>
+      </w:pPr>
+      <w:proofErr w:type="spellStart"/>
+      <w:r>
+        <w:rPr>
+          <w:rFonts w:ascii="Shabnam FD" w:hAnsi="Shabnam FD" w:cs="Shabnam FD"/>
+        </w:rPr>
+        <w:t>Oncontexmenu</w:t>
+      </w:r>
+      <w:proofErr w:type="spellEnd"/>
+      <w:r>
+        <w:rPr>
+          <w:rFonts w:ascii="Shabnam FD" w:hAnsi="Shabnam FD" w:cs="Shabnam FD"/>
+        </w:rPr>
+        <w:t xml:space="preserve"> = " return false " </w:t>
+      </w:r>
+      <w:r>
+        <w:rPr>
+          <w:rFonts w:ascii="Shabnam FD" w:hAnsi="Shabnam FD" w:cs="Shabnam FD"/>
+        </w:rPr>
+        <w:sym w:font="Wingdings" w:char="F0E0"/>
+      </w:r>
+      <w:r>
+        <w:rPr>
+          <w:rFonts w:ascii="Shabnam FD" w:hAnsi="Shabnam FD" w:cs="Shabnam FD"/>
+        </w:rPr>
+        <w:t xml:space="preserve"> </w:t>
+      </w:r>
+      <w:r>
+        <w:rPr>
+          <w:rFonts w:ascii="Shabnam FD" w:hAnsi="Shabnam FD" w:cs="Shabnam FD" w:hint="cs"/>
+          <w:rtl/>
+        </w:rPr>
+        <w:t xml:space="preserve">منوی راست کلیک </w:t>
+      </w:r>
+      <w:proofErr w:type="spellStart"/>
+      <w:r>
+        <w:rPr>
+          <w:rFonts w:ascii="Shabnam FD" w:hAnsi="Shabnam FD" w:cs="Shabnam FD" w:hint="cs"/>
+          <w:rtl/>
+        </w:rPr>
+        <w:t>دیفالت</w:t>
+      </w:r>
+      <w:proofErr w:type="spellEnd"/>
+      <w:r>
+        <w:rPr>
+          <w:rFonts w:ascii="Shabnam FD" w:hAnsi="Shabnam FD" w:cs="Shabnam FD" w:hint="cs"/>
+          <w:rtl/>
+        </w:rPr>
+        <w:t xml:space="preserve"> رو </w:t>
+      </w:r>
+      <w:proofErr w:type="spellStart"/>
+      <w:proofErr w:type="gramStart"/>
+      <w:r>
+        <w:rPr>
+          <w:rFonts w:ascii="Shabnam FD" w:hAnsi="Shabnam FD" w:cs="Shabnam FD" w:hint="cs"/>
+          <w:rtl/>
+        </w:rPr>
+        <w:t>میبنده</w:t>
+      </w:r>
+      <w:proofErr w:type="spellEnd"/>
+      <w:r>
+        <w:rPr>
+          <w:rFonts w:ascii="Shabnam FD" w:hAnsi="Shabnam FD" w:cs="Shabnam FD" w:hint="cs"/>
+          <w:rtl/>
+        </w:rPr>
+        <w:t xml:space="preserve"> .</w:t>
+      </w:r>
+      <w:proofErr w:type="gramEnd"/>
+      <w:r>
+        <w:rPr>
+          <w:rFonts w:ascii="Shabnam FD" w:hAnsi="Shabnam FD" w:cs="Shabnam FD" w:hint="cs"/>
+          <w:rtl/>
+        </w:rPr>
+        <w:t xml:space="preserve"> </w:t>
+      </w:r>
+    </w:p>
+    <w:p>
+      <w:pPr>
+        <w:bidi w:val="0"/>
+        <w:rPr>
+          <w:rFonts w:ascii="Shabnam FD" w:hAnsi="Shabnam FD" w:cs="Shabnam FD"/>
+          <w:rtl/>
+        </w:rPr>
+      </w:pPr>
+      <w:r>
+        <w:rPr>
+          <w:rFonts w:ascii="Shabnam FD" w:hAnsi="Shabnam FD" w:cs="Shabnam FD"/>
+        </w:rPr>
+        <w:t>----------------------------------------------------------------------------------------------------------------------------------------------------------</w:t>
+      </w:r>
+    </w:p>
+    <w:p>
+      <w:pPr>
+        <w:bidi w:val="0"/>
+        <w:rPr>
+          <w:rFonts w:ascii="Shabnam FD" w:hAnsi="Shabnam FD" w:cs="Shabnam FD"/>
+        </w:rPr>
+      </w:pPr>
+      <w:r>
+        <w:rPr>
+          <w:rFonts w:ascii="Shabnam FD" w:hAnsi="Shabnam FD" w:cs="Shabnam FD"/>
+        </w:rPr>
+        <w:t xml:space="preserve">Managing </w:t>
+      </w:r>
+      <w:proofErr w:type="gramStart"/>
+      <w:r>
+        <w:rPr>
+          <w:rFonts w:ascii="Shabnam FD" w:hAnsi="Shabnam FD" w:cs="Shabnam FD"/>
+        </w:rPr>
+        <w:t>clipboard :</w:t>
+      </w:r>
+      <w:proofErr w:type="gramEnd"/>
+      <w:r>
+        <w:rPr>
+          <w:rFonts w:ascii="Shabnam FD" w:hAnsi="Shabnam FD" w:cs="Shabnam FD"/>
+        </w:rPr>
+        <w:t xml:space="preserve"> </w:t>
+      </w:r>
+    </w:p>
+    <w:p>
+      <w:pPr>
+        <w:bidi w:val="0"/>
+        <w:rPr>
+          <w:rFonts w:ascii="Shabnam FD" w:hAnsi="Shabnam FD" w:cs="Shabnam FD"/>
+          <w:rtl/>
+        </w:rPr>
+      </w:pPr>
+      <w:r>
+        <w:rPr>
+          <w:rFonts w:ascii="Shabnam FD" w:hAnsi="Shabnam FD" w:cs="Shabnam FD"/>
+        </w:rPr>
+        <w:t>-</w:t>
+      </w:r>
+      <w:proofErr w:type="spellStart"/>
+      <w:r>
+        <w:rPr>
+          <w:rFonts w:ascii="Shabnam FD" w:hAnsi="Shabnam FD" w:cs="Shabnam FD"/>
+        </w:rPr>
+        <w:t>onpaste</w:t>
+      </w:r>
+      <w:proofErr w:type="spellEnd"/>
+      <w:r>
+        <w:rPr>
+          <w:rFonts w:ascii="Shabnam FD" w:hAnsi="Shabnam FD" w:cs="Shabnam FD"/>
+        </w:rPr>
+        <w:t xml:space="preserve"> </w:t>
+      </w:r>
+      <w:r>
+        <w:rPr>
+          <w:rFonts w:ascii="Shabnam FD" w:hAnsi="Shabnam FD" w:cs="Shabnam FD"/>
+        </w:rPr>
+        <w:sym w:font="Wingdings" w:char="F0E0"/>
+      </w:r>
+      <w:r>
+        <w:rPr>
+          <w:rFonts w:ascii="Shabnam FD" w:hAnsi="Shabnam FD" w:cs="Shabnam FD"/>
+        </w:rPr>
+        <w:t xml:space="preserve"> </w:t>
+      </w:r>
+      <w:r>
+        <w:rPr>
+          <w:rFonts w:ascii="Shabnam FD" w:hAnsi="Shabnam FD" w:cs="Shabnam FD" w:hint="cs"/>
+          <w:rtl/>
+        </w:rPr>
+        <w:t xml:space="preserve">هنگام پیست ران میشه </w:t>
+      </w:r>
+    </w:p>
+    <w:p>
+      <w:pPr>
+        <w:bidi w:val="0"/>
+        <w:rPr>
+          <w:rFonts w:ascii="Shabnam FD" w:hAnsi="Shabnam FD" w:cs="Shabnam FD"/>
+          <w:rtl/>
+        </w:rPr>
+      </w:pPr>
+      <w:r>
+        <w:rPr>
+          <w:rFonts w:ascii="Shabnam FD" w:hAnsi="Shabnam FD" w:cs="Shabnam FD"/>
+        </w:rPr>
+        <w:t>-</w:t>
+      </w:r>
+      <w:proofErr w:type="spellStart"/>
+      <w:r>
+        <w:rPr>
+          <w:rFonts w:ascii="Shabnam FD" w:hAnsi="Shabnam FD" w:cs="Shabnam FD"/>
+        </w:rPr>
+        <w:t>oncopy</w:t>
+      </w:r>
+      <w:proofErr w:type="spellEnd"/>
+      <w:r>
+        <w:rPr>
+          <w:rFonts w:ascii="Shabnam FD" w:hAnsi="Shabnam FD" w:cs="Shabnam FD"/>
+        </w:rPr>
+        <w:t xml:space="preserve"> </w:t>
+      </w:r>
+      <w:r>
+        <w:rPr>
+          <w:rFonts w:ascii="Shabnam FD" w:hAnsi="Shabnam FD" w:cs="Shabnam FD"/>
+        </w:rPr>
+        <w:sym w:font="Wingdings" w:char="F0E0"/>
+      </w:r>
+      <w:r>
+        <w:rPr>
+          <w:rFonts w:ascii="Shabnam FD" w:hAnsi="Shabnam FD" w:cs="Shabnam FD"/>
+        </w:rPr>
+        <w:t xml:space="preserve"> </w:t>
+      </w:r>
+      <w:r>
+        <w:rPr>
+          <w:rFonts w:ascii="Shabnam FD" w:hAnsi="Shabnam FD" w:cs="Shabnam FD" w:hint="cs"/>
+          <w:rtl/>
+        </w:rPr>
+        <w:t xml:space="preserve">هنگام کپی ران میشه </w:t>
+      </w:r>
+    </w:p>
+    <w:p>
+      <w:pPr>
+        <w:bidi w:val="0"/>
+        <w:rPr>
+          <w:rFonts w:ascii="Shabnam FD" w:hAnsi="Shabnam FD" w:cs="Shabnam FD"/>
+          <w:rtl/>
+        </w:rPr>
+      </w:pPr>
+      <w:r>
+        <w:rPr>
+          <w:rFonts w:ascii="Shabnam FD" w:hAnsi="Shabnam FD" w:cs="Shabnam FD" w:hint="cs"/>
+          <w:rtl/>
+        </w:rPr>
+        <w:t>-</w:t>
+      </w:r>
+      <w:proofErr w:type="spellStart"/>
+      <w:r>
+        <w:rPr>
+          <w:rFonts w:ascii="Shabnam FD" w:hAnsi="Shabnam FD" w:cs="Shabnam FD"/>
+        </w:rPr>
+        <w:t>oncut</w:t>
+      </w:r>
+      <w:proofErr w:type="spellEnd"/>
+      <w:r>
+        <w:rPr>
+          <w:rFonts w:ascii="Shabnam FD" w:hAnsi="Shabnam FD" w:cs="Shabnam FD"/>
+        </w:rPr>
+        <w:t xml:space="preserve"> </w:t>
+      </w:r>
+      <w:r>
+        <w:rPr>
+          <w:rFonts w:ascii="Shabnam FD" w:hAnsi="Shabnam FD" w:cs="Shabnam FD"/>
+        </w:rPr>
+        <w:sym w:font="Wingdings" w:char="F0E0"/>
+      </w:r>
+      <w:r>
+        <w:rPr>
+          <w:rFonts w:ascii="Shabnam FD" w:hAnsi="Shabnam FD" w:cs="Shabnam FD"/>
+        </w:rPr>
+        <w:t xml:space="preserve"> </w:t>
+      </w:r>
+      <w:r>
+        <w:rPr>
+          <w:rFonts w:ascii="Shabnam FD" w:hAnsi="Shabnam FD" w:cs="Shabnam FD" w:hint="cs"/>
+          <w:rtl/>
+        </w:rPr>
+        <w:t xml:space="preserve">هنگام کات ران میشه  </w:t>
+      </w:r>
+    </w:p>
+    <w:p>
+      <w:pPr>
+        <w:bidi w:val="0"/>
+        <w:rPr>
+          <w:rFonts w:ascii="Shabnam FD" w:hAnsi="Shabnam FD" w:cs="Shabnam FD"/>
+          <w:rtl/>
+        </w:rPr>
+      </w:pPr>
+      <w:proofErr w:type="spellStart"/>
+      <w:r>
+        <w:rPr>
+          <w:rFonts w:ascii="Shabnam FD" w:hAnsi="Shabnam FD" w:cs="Shabnam FD"/>
+        </w:rPr>
+        <w:t>Event.preventDefault</w:t>
+      </w:r>
+      <w:proofErr w:type="spellEnd"/>
+      <w:r>
+        <w:rPr>
+          <w:rFonts w:ascii="Shabnam FD" w:hAnsi="Shabnam FD" w:cs="Shabnam FD"/>
+        </w:rPr>
+        <w:t xml:space="preserve">() </w:t>
+      </w:r>
+      <w:r>
+        <w:rPr>
+          <w:rFonts w:ascii="Shabnam FD" w:hAnsi="Shabnam FD" w:cs="Shabnam FD"/>
+        </w:rPr>
+        <w:sym w:font="Wingdings" w:char="F0E0"/>
+      </w:r>
+      <w:r>
+        <w:rPr>
+          <w:rFonts w:ascii="Shabnam FD" w:hAnsi="Shabnam FD" w:cs="Shabnam FD"/>
+        </w:rPr>
+        <w:t xml:space="preserve"> </w:t>
+      </w:r>
+      <w:r>
+        <w:rPr>
+          <w:rFonts w:ascii="Shabnam FD" w:hAnsi="Shabnam FD" w:cs="Shabnam FD" w:hint="cs"/>
+          <w:rtl/>
+        </w:rPr>
+        <w:t xml:space="preserve">جهت جلوگیری از پیست و کپی و کات میتواند استفاده کرد </w:t>
+      </w:r>
+    </w:p>
+    <w:p>
+      <w:pPr>
+        <w:bidi w:val="0"/>
+        <w:rPr>
+          <w:rFonts w:ascii="Shabnam FD" w:hAnsi="Shabnam FD" w:cs="Shabnam FD"/>
+          <w:rtl/>
+        </w:rPr>
+      </w:pPr>
+      <w:r>
+        <w:rPr>
+          <w:rFonts w:ascii="Shabnam FD" w:hAnsi="Shabnam FD" w:cs="Shabnam FD"/>
+        </w:rPr>
+        <w:t>----------------------------------------------------------------------------------------------------------------------------------------------------------</w:t>
+      </w:r>
+    </w:p>
+    <w:p>
+      <w:pPr>
+        <w:bidi w:val="0"/>
+        <w:rPr>
+          <w:rFonts w:ascii="Shabnam FD" w:hAnsi="Shabnam FD" w:cs="Shabnam FD"/>
+        </w:rPr>
+      </w:pPr>
+      <w:r>
+        <w:rPr>
+          <w:rFonts w:ascii="Shabnam FD" w:hAnsi="Shabnam FD" w:cs="Shabnam FD"/>
+        </w:rPr>
+        <w:t xml:space="preserve">Properties of event </w:t>
+      </w:r>
+      <w:proofErr w:type="gramStart"/>
+      <w:r>
+        <w:rPr>
+          <w:rFonts w:ascii="Shabnam FD" w:hAnsi="Shabnam FD" w:cs="Shabnam FD"/>
+        </w:rPr>
+        <w:t>object :</w:t>
+      </w:r>
+      <w:proofErr w:type="gramEnd"/>
+    </w:p>
+    <w:p>
+      <w:pPr>
+        <w:bidi w:val="0"/>
+        <w:rPr>
+          <w:rFonts w:ascii="Shabnam FD" w:hAnsi="Shabnam FD" w:cs="Shabnam FD"/>
+          <w:rtl/>
+        </w:rPr>
+      </w:pPr>
+      <w:r>
+        <w:rPr>
+          <w:rFonts w:ascii="Shabnam FD" w:hAnsi="Shabnam FD" w:cs="Shabnam FD"/>
+        </w:rPr>
+        <w:tab/>
+      </w:r>
+      <w:proofErr w:type="spellStart"/>
+      <w:r>
+        <w:rPr>
+          <w:rFonts w:ascii="Shabnam FD" w:hAnsi="Shabnam FD" w:cs="Shabnam FD"/>
+        </w:rPr>
+        <w:t>pageX</w:t>
+      </w:r>
+      <w:proofErr w:type="spellEnd"/>
+      <w:r>
+        <w:rPr>
+          <w:rFonts w:ascii="Shabnam FD" w:hAnsi="Shabnam FD" w:cs="Shabnam FD"/>
+        </w:rPr>
+        <w:t xml:space="preserve"> and </w:t>
+      </w:r>
+      <w:proofErr w:type="spellStart"/>
+      <w:r>
+        <w:rPr>
+          <w:rFonts w:ascii="Shabnam FD" w:hAnsi="Shabnam FD" w:cs="Shabnam FD"/>
+        </w:rPr>
+        <w:t>pageY</w:t>
+      </w:r>
+      <w:proofErr w:type="spellEnd"/>
+      <w:r>
+        <w:rPr>
+          <w:rFonts w:ascii="Shabnam FD" w:hAnsi="Shabnam FD" w:cs="Shabnam FD"/>
+        </w:rPr>
+        <w:t xml:space="preserve"> in event object </w:t>
+      </w:r>
+      <w:r>
+        <w:rPr>
+          <w:rFonts w:ascii="Shabnam FD" w:hAnsi="Shabnam FD" w:cs="Shabnam FD"/>
+        </w:rPr>
+        <w:sym w:font="Wingdings" w:char="F0E0"/>
+      </w:r>
+      <w:r>
+        <w:rPr>
+          <w:rFonts w:ascii="Shabnam FD" w:hAnsi="Shabnam FD" w:cs="Shabnam FD"/>
+        </w:rPr>
+        <w:t xml:space="preserve"> </w:t>
+      </w:r>
+      <w:r>
+        <w:rPr>
+          <w:rFonts w:ascii="Shabnam FD" w:hAnsi="Shabnam FD" w:cs="Shabnam FD" w:hint="cs"/>
+          <w:rtl/>
+        </w:rPr>
+        <w:t xml:space="preserve">میتوان </w:t>
+      </w:r>
+      <w:proofErr w:type="spellStart"/>
+      <w:r>
+        <w:rPr>
+          <w:rFonts w:ascii="Shabnam FD" w:hAnsi="Shabnam FD" w:cs="Shabnam FD" w:hint="cs"/>
+          <w:rtl/>
+        </w:rPr>
+        <w:t>ازین</w:t>
+      </w:r>
+      <w:proofErr w:type="spellEnd"/>
+      <w:r>
+        <w:rPr>
+          <w:rFonts w:ascii="Shabnam FD" w:hAnsi="Shabnam FD" w:cs="Shabnam FD" w:hint="cs"/>
+          <w:rtl/>
+        </w:rPr>
+        <w:t xml:space="preserve"> مقدار ها برای منو کلیک راست </w:t>
+      </w:r>
+      <w:proofErr w:type="spellStart"/>
+      <w:r>
+        <w:rPr>
+          <w:rFonts w:ascii="Shabnam FD" w:hAnsi="Shabnam FD" w:cs="Shabnam FD" w:hint="cs"/>
+          <w:rtl/>
+        </w:rPr>
+        <w:t>کاستوم</w:t>
+      </w:r>
+      <w:proofErr w:type="spellEnd"/>
+      <w:r>
+        <w:rPr>
+          <w:rFonts w:ascii="Shabnam FD" w:hAnsi="Shabnam FD" w:cs="Shabnam FD" w:hint="cs"/>
+          <w:rtl/>
+        </w:rPr>
+        <w:t xml:space="preserve"> استفاده کرد </w:t>
+      </w:r>
+    </w:p>
+    <w:p>
+      <w:pPr>
+        <w:bidi w:val="0"/>
+        <w:rPr>
+          <w:rFonts w:ascii="Shabnam FD" w:hAnsi="Shabnam FD" w:cs="Shabnam FD"/>
+          <w:rtl/>
+        </w:rPr>
+      </w:pPr>
+      <w:r>
+        <w:rPr>
+          <w:rFonts w:ascii="Shabnam FD" w:hAnsi="Shabnam FD" w:cs="Shabnam FD"/>
+        </w:rPr>
+        <w:t>----------------------------------------------------------------------------------------------------------------------------------------------------------</w:t>
+      </w:r>
+    </w:p>
+    <w:p>
+      <w:pPr>
+        <w:bidi w:val="0"/>
+        <w:rPr>
+          <w:rFonts w:ascii="Shabnam FD" w:hAnsi="Shabnam FD" w:cs="Shabnam FD"/>
+        </w:rPr>
+      </w:pPr>
+      <w:r>
+        <w:rPr>
+          <w:rFonts w:ascii="Shabnam FD" w:hAnsi="Shabnam FD" w:cs="Shabnam FD"/>
+        </w:rPr>
+        <w:t xml:space="preserve">dataset in DOM </w:t>
+      </w:r>
+    </w:p>
+    <w:p>
+      <w:pPr>
+        <w:bidi w:val="0"/>
+        <w:rPr>
+          <w:rFonts w:ascii="Shabnam FD" w:hAnsi="Shabnam FD" w:cs="Shabnam FD"/>
+        </w:rPr>
+      </w:pPr>
+      <w:r>
+        <w:rPr>
+          <w:rFonts w:ascii="Shabnam FD" w:hAnsi="Shabnam FD" w:cs="Shabnam FD"/>
+        </w:rPr>
+        <w:lastRenderedPageBreak/>
+        <w:t xml:space="preserve">&lt;element data-name="x" &gt; </w:t>
+      </w:r>
+    </w:p>
+    <w:p>
+      <w:pPr>
+        <w:bidi w:val="0"/>
+        <w:rPr>
+          <w:rFonts w:ascii="Shabnam FD" w:hAnsi="Shabnam FD" w:cs="Shabnam FD"/>
+        </w:rPr>
+      </w:pPr>
+      <w:proofErr w:type="gramStart"/>
+      <w:r>
+        <w:rPr>
+          <w:rFonts w:ascii="Shabnam FD" w:hAnsi="Shabnam FD" w:cs="Shabnam FD"/>
+        </w:rPr>
+        <w:t>Elementname.dataset.name :</w:t>
+      </w:r>
+      <w:proofErr w:type="gramEnd"/>
+      <w:r>
+        <w:rPr>
+          <w:rFonts w:ascii="Shabnam FD" w:hAnsi="Shabnam FD" w:cs="Shabnam FD"/>
+        </w:rPr>
+        <w:t xml:space="preserve"> x </w:t>
+      </w:r>
+    </w:p>
+    <w:p>
+      <w:pPr>
+        <w:bidi w:val="0"/>
+        <w:rPr>
+          <w:rFonts w:ascii="Shabnam FD" w:hAnsi="Shabnam FD" w:cs="Shabnam FD"/>
+          <w:rtl/>
+        </w:rPr>
+      </w:pPr>
+      <w:r>
+        <w:rPr>
+          <w:rFonts w:ascii="Shabnam FD" w:hAnsi="Shabnam FD" w:cs="Shabnam FD"/>
+        </w:rPr>
+        <w:t>----------------------------------------------------------------------------------------------------------------------------------------------------------</w:t>
+      </w:r>
+    </w:p>
+    <w:p>
+      <w:pPr>
+        <w:bidi w:val="0"/>
+        <w:rPr>
+          <w:rFonts w:ascii="Shabnam FD" w:hAnsi="Shabnam FD" w:cs="Shabnam FD"/>
+        </w:rPr>
+      </w:pPr>
+      <w:r>
+        <w:rPr>
+          <w:rFonts w:ascii="Shabnam FD" w:hAnsi="Shabnam FD" w:cs="Shabnam FD"/>
+        </w:rPr>
+        <w:t xml:space="preserve">Methods and properties in working with media/audio/video elements in </w:t>
+      </w:r>
+      <w:proofErr w:type="gramStart"/>
+      <w:r>
+        <w:rPr>
+          <w:rFonts w:ascii="Shabnam FD" w:hAnsi="Shabnam FD" w:cs="Shabnam FD"/>
+        </w:rPr>
+        <w:t>JS :</w:t>
+      </w:r>
+      <w:proofErr w:type="gramEnd"/>
+      <w:r>
+        <w:rPr>
+          <w:rFonts w:ascii="Shabnam FD" w:hAnsi="Shabnam FD" w:cs="Shabnam FD"/>
+        </w:rPr>
+        <w:t xml:space="preserve"> </w:t>
+      </w:r>
+    </w:p>
+    <w:p>
+      <w:pPr>
+        <w:bidi w:val="0"/>
+        <w:rPr>
+          <w:rFonts w:ascii="Shabnam FD" w:hAnsi="Shabnam FD" w:cs="Shabnam FD"/>
+        </w:rPr>
+      </w:pPr>
+      <w:r>
+        <w:rPr>
+          <w:rFonts w:ascii="Shabnam FD" w:hAnsi="Shabnam FD" w:cs="Shabnam FD"/>
+        </w:rPr>
+        <w:t xml:space="preserve">Let </w:t>
+      </w:r>
+      <w:proofErr w:type="spellStart"/>
+      <w:r>
+        <w:rPr>
+          <w:rFonts w:ascii="Shabnam FD" w:hAnsi="Shabnam FD" w:cs="Shabnam FD"/>
+        </w:rPr>
+        <w:t>audioelem</w:t>
+      </w:r>
+      <w:proofErr w:type="spellEnd"/>
+      <w:r>
+        <w:rPr>
+          <w:rFonts w:ascii="Shabnam FD" w:hAnsi="Shabnam FD" w:cs="Shabnam FD"/>
+        </w:rPr>
+        <w:t xml:space="preserve"> = document. … </w:t>
+      </w:r>
+    </w:p>
+    <w:p>
+      <w:pPr>
+        <w:bidi w:val="0"/>
+        <w:rPr>
+          <w:rFonts w:ascii="Shabnam FD" w:hAnsi="Shabnam FD" w:cs="Shabnam FD"/>
+          <w:rtl/>
+        </w:rPr>
+      </w:pPr>
+      <w:proofErr w:type="spellStart"/>
+      <w:r>
+        <w:rPr>
+          <w:rFonts w:ascii="Shabnam FD" w:hAnsi="Shabnam FD" w:cs="Shabnam FD"/>
+        </w:rPr>
+        <w:t>audioElem.play</w:t>
+      </w:r>
+      <w:proofErr w:type="spellEnd"/>
+      <w:r>
+        <w:rPr>
+          <w:rFonts w:ascii="Shabnam FD" w:hAnsi="Shabnam FD" w:cs="Shabnam FD"/>
+        </w:rPr>
+        <w:t xml:space="preserve">() </w:t>
+      </w:r>
+      <w:r>
+        <w:rPr>
+          <w:rFonts w:ascii="Shabnam FD" w:hAnsi="Shabnam FD" w:cs="Shabnam FD"/>
+        </w:rPr>
+        <w:sym w:font="Wingdings" w:char="F0E0"/>
+      </w:r>
+      <w:r>
+        <w:rPr>
+          <w:rFonts w:ascii="Shabnam FD" w:hAnsi="Shabnam FD" w:cs="Shabnam FD"/>
+        </w:rPr>
+        <w:t xml:space="preserve"> </w:t>
+      </w:r>
+      <w:r>
+        <w:rPr>
+          <w:rFonts w:ascii="Shabnam FD" w:hAnsi="Shabnam FD" w:cs="Shabnam FD" w:hint="cs"/>
+          <w:rtl/>
+        </w:rPr>
+        <w:t>پخش</w:t>
+      </w:r>
+    </w:p>
+    <w:p>
+      <w:pPr>
+        <w:bidi w:val="0"/>
+        <w:rPr>
+          <w:rFonts w:ascii="Shabnam FD" w:hAnsi="Shabnam FD" w:cs="Shabnam FD"/>
+          <w:rtl/>
+        </w:rPr>
+      </w:pPr>
+      <w:proofErr w:type="spellStart"/>
+      <w:r>
+        <w:rPr>
+          <w:rFonts w:ascii="Shabnam FD" w:hAnsi="Shabnam FD" w:cs="Shabnam FD"/>
+        </w:rPr>
+        <w:t>audioElem.pause</w:t>
+      </w:r>
+      <w:proofErr w:type="spellEnd"/>
+      <w:r>
+        <w:rPr>
+          <w:rFonts w:ascii="Shabnam FD" w:hAnsi="Shabnam FD" w:cs="Shabnam FD"/>
+        </w:rPr>
+        <w:t xml:space="preserve">() </w:t>
+      </w:r>
+      <w:r>
+        <w:rPr>
+          <w:rFonts w:ascii="Shabnam FD" w:hAnsi="Shabnam FD" w:cs="Shabnam FD"/>
+        </w:rPr>
+        <w:sym w:font="Wingdings" w:char="F0E0"/>
+      </w:r>
+      <w:r>
+        <w:rPr>
+          <w:rFonts w:ascii="Shabnam FD" w:hAnsi="Shabnam FD" w:cs="Shabnam FD"/>
+        </w:rPr>
+        <w:t xml:space="preserve"> </w:t>
+      </w:r>
+      <w:proofErr w:type="spellStart"/>
+      <w:r>
+        <w:rPr>
+          <w:rFonts w:ascii="Shabnam FD" w:hAnsi="Shabnam FD" w:cs="Shabnam FD" w:hint="cs"/>
+          <w:rtl/>
+        </w:rPr>
+        <w:t>استپ</w:t>
+      </w:r>
+      <w:proofErr w:type="spellEnd"/>
+      <w:r>
+        <w:rPr>
+          <w:rFonts w:ascii="Shabnam FD" w:hAnsi="Shabnam FD" w:cs="Shabnam FD" w:hint="cs"/>
+          <w:rtl/>
+        </w:rPr>
+        <w:t xml:space="preserve"> </w:t>
+      </w:r>
+    </w:p>
+    <w:p>
+      <w:pPr>
+        <w:bidi w:val="0"/>
+        <w:rPr>
+          <w:rFonts w:ascii="Shabnam FD" w:hAnsi="Shabnam FD" w:cs="Shabnam FD"/>
+          <w:rtl/>
+        </w:rPr>
+      </w:pPr>
+      <w:proofErr w:type="spellStart"/>
+      <w:r>
+        <w:rPr>
+          <w:rFonts w:ascii="Shabnam FD" w:hAnsi="Shabnam FD" w:cs="Shabnam FD"/>
+        </w:rPr>
+        <w:t>audioElem.duration</w:t>
+      </w:r>
+      <w:proofErr w:type="spellEnd"/>
+      <w:r>
+        <w:rPr>
+          <w:rFonts w:ascii="Shabnam FD" w:hAnsi="Shabnam FD" w:cs="Shabnam FD"/>
+        </w:rPr>
+        <w:t xml:space="preserve">() </w:t>
+      </w:r>
+      <w:r>
+        <w:rPr>
+          <w:rFonts w:ascii="Shabnam FD" w:hAnsi="Shabnam FD" w:cs="Shabnam FD"/>
+        </w:rPr>
+        <w:sym w:font="Wingdings" w:char="F0E0"/>
+      </w:r>
+      <w:r>
+        <w:rPr>
+          <w:rFonts w:ascii="Shabnam FD" w:hAnsi="Shabnam FD" w:cs="Shabnam FD" w:hint="cs"/>
+          <w:rtl/>
+        </w:rPr>
+        <w:t xml:space="preserve"> مدت زمان بر حسب زمان ثانیه </w:t>
+      </w:r>
+    </w:p>
+    <w:p>
+      <w:pPr>
+        <w:bidi w:val="0"/>
+        <w:rPr>
+          <w:rFonts w:ascii="Shabnam FD" w:hAnsi="Shabnam FD" w:cs="Shabnam FD"/>
+          <w:rtl/>
+        </w:rPr>
+      </w:pPr>
+      <w:proofErr w:type="spellStart"/>
+      <w:r>
+        <w:rPr>
+          <w:rFonts w:ascii="Shabnam FD" w:hAnsi="Shabnam FD" w:cs="Shabnam FD"/>
+        </w:rPr>
+        <w:t>audioElem.currentTime</w:t>
+      </w:r>
+      <w:proofErr w:type="spellEnd"/>
+      <w:r>
+        <w:rPr>
+          <w:rFonts w:ascii="Shabnam FD" w:hAnsi="Shabnam FD" w:cs="Shabnam FD"/>
+        </w:rPr>
+        <w:t xml:space="preserve"> () </w:t>
+      </w:r>
+      <w:r>
+        <w:rPr>
+          <w:rFonts w:ascii="Shabnam FD" w:hAnsi="Shabnam FD" w:cs="Shabnam FD"/>
+        </w:rPr>
+        <w:sym w:font="Wingdings" w:char="F0E0"/>
+      </w:r>
+      <w:r>
+        <w:rPr>
+          <w:rFonts w:ascii="Shabnam FD" w:hAnsi="Shabnam FD" w:cs="Shabnam FD"/>
+        </w:rPr>
+        <w:t xml:space="preserve"> </w:t>
+      </w:r>
+      <w:r>
+        <w:rPr>
+          <w:rFonts w:ascii="Shabnam FD" w:hAnsi="Shabnam FD" w:cs="Shabnam FD" w:hint="cs"/>
+          <w:rtl/>
+        </w:rPr>
+        <w:t xml:space="preserve">تایم کنونی رو </w:t>
+      </w:r>
+      <w:proofErr w:type="spellStart"/>
+      <w:r>
+        <w:rPr>
+          <w:rFonts w:ascii="Shabnam FD" w:hAnsi="Shabnam FD" w:cs="Shabnam FD" w:hint="cs"/>
+          <w:rtl/>
+        </w:rPr>
+        <w:t>برمیگردونه</w:t>
+      </w:r>
+      <w:proofErr w:type="spellEnd"/>
+      <w:r>
+        <w:rPr>
+          <w:rFonts w:ascii="Shabnam FD" w:hAnsi="Shabnam FD" w:cs="Shabnam FD" w:hint="cs"/>
+          <w:rtl/>
+        </w:rPr>
+        <w:t xml:space="preserve"> </w:t>
+      </w:r>
+    </w:p>
+    <w:p>
+      <w:pPr>
+        <w:bidi w:val="0"/>
+        <w:rPr>
+          <w:rFonts w:ascii="Shabnam FD" w:hAnsi="Shabnam FD" w:cs="Shabnam FD"/>
+          <w:rtl/>
+        </w:rPr>
+      </w:pPr>
+      <w:proofErr w:type="spellStart"/>
+      <w:r>
+        <w:rPr>
+          <w:rFonts w:ascii="Shabnam FD" w:hAnsi="Shabnam FD" w:cs="Shabnam FD"/>
+        </w:rPr>
+        <w:t>audioElem.playbackRate</w:t>
+      </w:r>
+      <w:proofErr w:type="spellEnd"/>
+      <w:r>
+        <w:rPr>
+          <w:rFonts w:ascii="Shabnam FD" w:hAnsi="Shabnam FD" w:cs="Shabnam FD"/>
+        </w:rPr>
+        <w:t xml:space="preserve">() </w:t>
+      </w:r>
+      <w:r>
+        <w:rPr>
+          <w:rFonts w:ascii="Shabnam FD" w:hAnsi="Shabnam FD" w:cs="Shabnam FD"/>
+        </w:rPr>
+        <w:sym w:font="Wingdings" w:char="F0E0"/>
+      </w:r>
+      <w:r>
+        <w:rPr>
+          <w:rFonts w:ascii="Shabnam FD" w:hAnsi="Shabnam FD" w:cs="Shabnam FD"/>
+        </w:rPr>
+        <w:t xml:space="preserve"> </w:t>
+      </w:r>
+      <w:r>
+        <w:rPr>
+          <w:rFonts w:ascii="Shabnam FD" w:hAnsi="Shabnam FD" w:cs="Shabnam FD" w:hint="cs"/>
+          <w:rtl/>
+        </w:rPr>
+        <w:t>تنظیم سرعت پخش</w:t>
+      </w:r>
+    </w:p>
+    <w:p>
+      <w:pPr>
+        <w:bidi w:val="0"/>
+        <w:rPr>
+          <w:rFonts w:ascii="Shabnam FD" w:hAnsi="Shabnam FD" w:cs="Shabnam FD"/>
+          <w:rtl/>
+        </w:rPr>
+      </w:pPr>
+      <w:r>
+        <w:rPr>
+          <w:rFonts w:ascii="Shabnam FD" w:hAnsi="Shabnam FD" w:cs="Shabnam FD"/>
+        </w:rPr>
+        <w:t>----------------------------------------------------------------------------------------------------------------------------------------------------------</w:t>
+      </w:r>
+    </w:p>
+    <w:p>
+      <w:pPr>
+        <w:bidi w:val="0"/>
+        <w:rPr>
+          <w:rFonts w:ascii="Shabnam FD" w:hAnsi="Shabnam FD" w:cs="Shabnam FD"/>
+        </w:rPr>
+      </w:pPr>
+      <w:r>
+        <w:rPr>
+          <w:rFonts w:ascii="Shabnam FD" w:hAnsi="Shabnam FD" w:cs="Shabnam FD"/>
+        </w:rPr>
+        <w:t xml:space="preserve">Async and </w:t>
+      </w:r>
+      <w:proofErr w:type="gramStart"/>
+      <w:r>
+        <w:rPr>
+          <w:rFonts w:ascii="Shabnam FD" w:hAnsi="Shabnam FD" w:cs="Shabnam FD"/>
+        </w:rPr>
+        <w:t>defer :</w:t>
+      </w:r>
+      <w:proofErr w:type="gramEnd"/>
+      <w:r>
+        <w:rPr>
+          <w:rFonts w:ascii="Shabnam FD" w:hAnsi="Shabnam FD" w:cs="Shabnam FD"/>
+        </w:rPr>
+        <w:t xml:space="preserve"> </w:t>
+      </w:r>
+    </w:p>
+    <w:p>
+      <w:pPr>
+        <w:rPr>
+          <w:rFonts w:ascii="Shabnam FD" w:hAnsi="Shabnam FD" w:cs="Shabnam FD"/>
+          <w:rtl/>
+        </w:rPr>
+      </w:pPr>
+      <w:proofErr w:type="spellStart"/>
+      <w:r>
+        <w:rPr>
+          <w:rFonts w:ascii="Shabnam FD" w:hAnsi="Shabnam FD" w:cs="Shabnam FD" w:hint="cs"/>
+          <w:rtl/>
+        </w:rPr>
+        <w:t>تقریبن</w:t>
+      </w:r>
+      <w:proofErr w:type="spellEnd"/>
+      <w:r>
+        <w:rPr>
+          <w:rFonts w:ascii="Shabnam FD" w:hAnsi="Shabnam FD" w:cs="Shabnam FD" w:hint="cs"/>
+          <w:rtl/>
+        </w:rPr>
+        <w:t xml:space="preserve"> </w:t>
+      </w:r>
+      <w:proofErr w:type="spellStart"/>
+      <w:r>
+        <w:rPr>
+          <w:rFonts w:ascii="Shabnam FD" w:hAnsi="Shabnam FD" w:cs="Shabnam FD" w:hint="cs"/>
+          <w:rtl/>
+        </w:rPr>
+        <w:t>کارشون</w:t>
+      </w:r>
+      <w:proofErr w:type="spellEnd"/>
+      <w:r>
+        <w:rPr>
+          <w:rFonts w:ascii="Shabnam FD" w:hAnsi="Shabnam FD" w:cs="Shabnam FD" w:hint="cs"/>
+          <w:rtl/>
+        </w:rPr>
+        <w:t xml:space="preserve"> </w:t>
+      </w:r>
+      <w:proofErr w:type="spellStart"/>
+      <w:r>
+        <w:rPr>
+          <w:rFonts w:ascii="Shabnam FD" w:hAnsi="Shabnam FD" w:cs="Shabnam FD" w:hint="cs"/>
+          <w:rtl/>
+        </w:rPr>
+        <w:t>یکیه</w:t>
+      </w:r>
+      <w:proofErr w:type="spellEnd"/>
+      <w:r>
+        <w:rPr>
+          <w:rFonts w:ascii="Shabnam FD" w:hAnsi="Shabnam FD" w:cs="Shabnam FD" w:hint="cs"/>
+          <w:rtl/>
+        </w:rPr>
+        <w:t xml:space="preserve"> ولی </w:t>
+      </w:r>
+      <w:r>
+        <w:rPr>
+          <w:rFonts w:ascii="Shabnam FD" w:hAnsi="Shabnam FD" w:cs="Shabnam FD"/>
+        </w:rPr>
+        <w:t xml:space="preserve">defer </w:t>
+      </w:r>
+      <w:r>
+        <w:rPr>
+          <w:rFonts w:ascii="Shabnam FD" w:hAnsi="Shabnam FD" w:cs="Shabnam FD" w:hint="cs"/>
+          <w:rtl/>
+        </w:rPr>
+        <w:t xml:space="preserve">  بهتره </w:t>
+      </w:r>
+    </w:p>
+    <w:p>
+      <w:pPr>
+        <w:rPr>
+          <w:rFonts w:ascii="Shabnam FD" w:hAnsi="Shabnam FD" w:cs="Shabnam FD"/>
+          <w:rtl/>
+        </w:rPr>
+      </w:pPr>
+      <w:r>
+        <w:rPr>
+          <w:rFonts w:ascii="Shabnam FD" w:hAnsi="Shabnam FD" w:cs="Shabnam FD" w:hint="cs"/>
+          <w:rtl/>
+        </w:rPr>
+        <w:t xml:space="preserve">فقط برای </w:t>
+      </w:r>
+      <w:proofErr w:type="spellStart"/>
+      <w:r>
+        <w:rPr>
+          <w:rFonts w:ascii="Shabnam FD" w:hAnsi="Shabnam FD" w:cs="Shabnam FD" w:hint="cs"/>
+          <w:rtl/>
+        </w:rPr>
+        <w:t>تگ</w:t>
+      </w:r>
+      <w:proofErr w:type="spellEnd"/>
+      <w:r>
+        <w:rPr>
+          <w:rFonts w:ascii="Shabnam FD" w:hAnsi="Shabnam FD" w:cs="Shabnam FD" w:hint="cs"/>
+          <w:rtl/>
+        </w:rPr>
+        <w:t xml:space="preserve"> های </w:t>
+      </w:r>
+      <w:proofErr w:type="spellStart"/>
+      <w:r>
+        <w:rPr>
+          <w:rFonts w:ascii="Shabnam FD" w:hAnsi="Shabnam FD" w:cs="Shabnam FD" w:hint="cs"/>
+          <w:rtl/>
+        </w:rPr>
+        <w:t>اکسترنال</w:t>
+      </w:r>
+      <w:proofErr w:type="spellEnd"/>
+      <w:r>
+        <w:rPr>
+          <w:rFonts w:ascii="Shabnam FD" w:hAnsi="Shabnam FD" w:cs="Shabnam FD" w:hint="cs"/>
+          <w:rtl/>
+        </w:rPr>
+        <w:t xml:space="preserve"> استفاده </w:t>
+      </w:r>
+      <w:proofErr w:type="spellStart"/>
+      <w:r>
+        <w:rPr>
+          <w:rFonts w:ascii="Shabnam FD" w:hAnsi="Shabnam FD" w:cs="Shabnam FD" w:hint="cs"/>
+          <w:rtl/>
+        </w:rPr>
+        <w:t>میشن</w:t>
+      </w:r>
+      <w:proofErr w:type="spellEnd"/>
+      <w:r>
+        <w:rPr>
+          <w:rFonts w:ascii="Shabnam FD" w:hAnsi="Shabnam FD" w:cs="Shabnam FD" w:hint="cs"/>
+          <w:rtl/>
+        </w:rPr>
+        <w:t xml:space="preserve"> . </w:t>
+      </w:r>
+    </w:p>
+    <w:p>
+      <w:pPr>
+        <w:bidi w:val="0"/>
+        <w:rPr>
+          <w:rFonts w:ascii="Shabnam FD" w:hAnsi="Shabnam FD" w:cs="Shabnam FD"/>
+          <w:rtl/>
+        </w:rPr>
+      </w:pPr>
+      <w:r>
+        <w:rPr>
+          <w:rFonts w:ascii="Shabnam FD" w:hAnsi="Shabnam FD" w:cs="Shabnam FD"/>
+        </w:rPr>
+        <w:t>----------------------------------------------------------------------------------------------------------------------------------------------------------</w:t>
+      </w:r>
+    </w:p>
+    <w:p>
+      <w:pPr>
+        <w:bidi w:val="0"/>
+        <w:rPr>
+          <w:rFonts w:ascii="Shabnam FD" w:hAnsi="Shabnam FD" w:cs="Shabnam FD"/>
+        </w:rPr>
+      </w:pPr>
+      <w:r>
+        <w:rPr>
+          <w:rFonts w:ascii="Shabnam FD" w:hAnsi="Shabnam FD" w:cs="Shabnam FD"/>
+        </w:rPr>
+        <w:t xml:space="preserve">Drag and Drop </w:t>
+      </w:r>
+      <w:proofErr w:type="gramStart"/>
+      <w:r>
+        <w:rPr>
+          <w:rFonts w:ascii="Shabnam FD" w:hAnsi="Shabnam FD" w:cs="Shabnam FD"/>
+        </w:rPr>
+        <w:t>Events :</w:t>
+      </w:r>
+      <w:proofErr w:type="gramEnd"/>
+      <w:r>
+        <w:rPr>
+          <w:rFonts w:ascii="Shabnam FD" w:hAnsi="Shabnam FD" w:cs="Shabnam FD"/>
+        </w:rPr>
+        <w:t xml:space="preserve"> </w:t>
+      </w:r>
+    </w:p>
+    <w:p>
+      <w:pPr>
+        <w:rPr>
+          <w:rFonts w:ascii="Shabnam FD" w:hAnsi="Shabnam FD" w:cs="Shabnam FD"/>
+          <w:rtl/>
+        </w:rPr>
+      </w:pPr>
+      <w:r>
+        <w:rPr>
+          <w:rFonts w:ascii="Shabnam FD" w:hAnsi="Shabnam FD" w:cs="Shabnam FD" w:hint="cs"/>
+          <w:rtl/>
+        </w:rPr>
+        <w:t xml:space="preserve">برای </w:t>
+      </w:r>
+      <w:proofErr w:type="spellStart"/>
+      <w:r>
+        <w:rPr>
+          <w:rFonts w:ascii="Shabnam FD" w:hAnsi="Shabnam FD" w:cs="Shabnam FD" w:hint="cs"/>
+          <w:rtl/>
+        </w:rPr>
+        <w:t>درگ</w:t>
+      </w:r>
+      <w:proofErr w:type="spellEnd"/>
+      <w:r>
+        <w:rPr>
+          <w:rFonts w:ascii="Shabnam FD" w:hAnsi="Shabnam FD" w:cs="Shabnam FD" w:hint="cs"/>
+          <w:rtl/>
+        </w:rPr>
+        <w:t xml:space="preserve"> کردن از </w:t>
+      </w:r>
+      <w:proofErr w:type="spellStart"/>
+      <w:r>
+        <w:rPr>
+          <w:rFonts w:ascii="Shabnam FD" w:hAnsi="Shabnam FD" w:cs="Shabnam FD" w:hint="cs"/>
+          <w:rtl/>
+        </w:rPr>
+        <w:t>اتریبیوت</w:t>
+      </w:r>
+      <w:proofErr w:type="spellEnd"/>
+      <w:r>
+        <w:rPr>
+          <w:rFonts w:ascii="Shabnam FD" w:hAnsi="Shabnam FD" w:cs="Shabnam FD" w:hint="cs"/>
+          <w:rtl/>
+        </w:rPr>
+        <w:t xml:space="preserve"> </w:t>
+      </w:r>
+      <w:proofErr w:type="spellStart"/>
+      <w:r>
+        <w:rPr>
+          <w:rFonts w:ascii="Shabnam FD" w:hAnsi="Shabnam FD" w:cs="Shabnam FD"/>
+        </w:rPr>
+        <w:t>dragable</w:t>
+      </w:r>
+      <w:proofErr w:type="spellEnd"/>
+      <w:r>
+        <w:rPr>
+          <w:rFonts w:ascii="Shabnam FD" w:hAnsi="Shabnam FD" w:cs="Shabnam FD"/>
+        </w:rPr>
+        <w:t xml:space="preserve"> = "true" </w:t>
+      </w:r>
+      <w:r>
+        <w:rPr>
+          <w:rFonts w:ascii="Shabnam FD" w:hAnsi="Shabnam FD" w:cs="Shabnam FD" w:hint="cs"/>
+          <w:rtl/>
+        </w:rPr>
+        <w:t xml:space="preserve">  استفاده میکنیم . </w:t>
+      </w:r>
+    </w:p>
+    <w:p>
+      <w:pPr>
+        <w:bidi w:val="0"/>
+        <w:rPr>
+          <w:rFonts w:ascii="Shabnam FD" w:hAnsi="Shabnam FD" w:cs="Shabnam FD"/>
+        </w:rPr>
+      </w:pPr>
+      <w:r>
+        <w:rPr>
+          <w:rFonts w:ascii="Shabnam FD" w:hAnsi="Shabnam FD" w:cs="Shabnam FD"/>
+        </w:rPr>
+        <w:t xml:space="preserve">Event </w:t>
+      </w:r>
+      <w:r>
+        <w:rPr>
+          <w:rFonts w:ascii="Shabnam FD" w:hAnsi="Shabnam FD" w:cs="Shabnam FD"/>
+        </w:rPr>
+        <w:sym w:font="Wingdings" w:char="F0E0"/>
+      </w:r>
+      <w:r>
+        <w:rPr>
+          <w:rFonts w:ascii="Shabnam FD" w:hAnsi="Shabnam FD" w:cs="Shabnam FD"/>
+        </w:rPr>
+        <w:t xml:space="preserve">     - </w:t>
+      </w:r>
+      <w:proofErr w:type="spellStart"/>
+      <w:r>
+        <w:rPr>
+          <w:rFonts w:ascii="Shabnam FD" w:hAnsi="Shabnam FD" w:cs="Shabnam FD"/>
+        </w:rPr>
+        <w:t>onDragStart</w:t>
+      </w:r>
+      <w:proofErr w:type="spellEnd"/>
+      <w:r>
+        <w:rPr>
+          <w:rFonts w:ascii="Shabnam FD" w:hAnsi="Shabnam FD" w:cs="Shabnam FD"/>
+        </w:rPr>
+        <w:t xml:space="preserve">    - </w:t>
+      </w:r>
+      <w:proofErr w:type="spellStart"/>
+      <w:r>
+        <w:rPr>
+          <w:rFonts w:ascii="Shabnam FD" w:hAnsi="Shabnam FD" w:cs="Shabnam FD"/>
+        </w:rPr>
+        <w:t>OnDragOver</w:t>
+      </w:r>
+      <w:proofErr w:type="spellEnd"/>
+      <w:r>
+        <w:rPr>
+          <w:rFonts w:ascii="Shabnam FD" w:hAnsi="Shabnam FD" w:cs="Shabnam FD"/>
+        </w:rPr>
+        <w:t xml:space="preserve">   </w:t>
+      </w:r>
+    </w:p>
+    <w:p>
+      <w:pPr>
+        <w:bidi w:val="0"/>
+        <w:rPr>
+          <w:rFonts w:ascii="Shabnam FD" w:hAnsi="Shabnam FD" w:cs="Shabnam FD"/>
+        </w:rPr>
+      </w:pPr>
+      <w:r>
+        <w:rPr>
+          <w:rFonts w:ascii="Shabnam FD" w:hAnsi="Shabnam FD" w:cs="Shabnam FD"/>
+        </w:rPr>
+        <w:t>-</w:t>
+      </w:r>
+      <w:proofErr w:type="spellStart"/>
+      <w:r>
+        <w:rPr>
+          <w:rFonts w:ascii="Shabnam FD" w:hAnsi="Shabnam FD" w:cs="Shabnam FD"/>
+        </w:rPr>
+        <w:t>Datatransfer.setdata</w:t>
+      </w:r>
+      <w:proofErr w:type="spellEnd"/>
+      <w:r>
+        <w:rPr>
+          <w:rFonts w:ascii="Shabnam FD" w:hAnsi="Shabnam FD" w:cs="Shabnam FD"/>
+        </w:rPr>
+        <w:t>("name</w:t>
+      </w:r>
+      <w:proofErr w:type="gramStart"/>
+      <w:r>
+        <w:rPr>
+          <w:rFonts w:ascii="Shabnam FD" w:hAnsi="Shabnam FD" w:cs="Shabnam FD"/>
+        </w:rPr>
+        <w:t>" ,</w:t>
+      </w:r>
+      <w:proofErr w:type="gramEnd"/>
+      <w:r>
+        <w:rPr>
+          <w:rFonts w:ascii="Shabnam FD" w:hAnsi="Shabnam FD" w:cs="Shabnam FD"/>
+        </w:rPr>
+        <w:t xml:space="preserve"> value)</w:t>
+      </w:r>
+    </w:p>
+    <w:p>
+      <w:pPr>
+        <w:bidi w:val="0"/>
+        <w:rPr>
+          <w:rFonts w:ascii="Shabnam FD" w:hAnsi="Shabnam FD" w:cs="Shabnam FD"/>
+        </w:rPr>
+      </w:pPr>
+      <w:r>
+        <w:rPr>
+          <w:rFonts w:ascii="Shabnam FD" w:hAnsi="Shabnam FD" w:cs="Shabnam FD"/>
+        </w:rPr>
+        <w:t>-</w:t>
+      </w:r>
+      <w:proofErr w:type="spellStart"/>
+      <w:r>
+        <w:rPr>
+          <w:rFonts w:ascii="Shabnam FD" w:hAnsi="Shabnam FD" w:cs="Shabnam FD"/>
+        </w:rPr>
+        <w:t>Datatransfer.getData</w:t>
+      </w:r>
+      <w:proofErr w:type="spellEnd"/>
+      <w:r>
+        <w:rPr>
+          <w:rFonts w:ascii="Shabnam FD" w:hAnsi="Shabnam FD" w:cs="Shabnam FD"/>
+        </w:rPr>
+        <w:t>("name")</w:t>
+      </w:r>
+    </w:p>
+    <w:p>
+      <w:pPr>
+        <w:bidi w:val="0"/>
+        <w:rPr>
+          <w:rFonts w:ascii="Shabnam FD" w:hAnsi="Shabnam FD" w:cs="Shabnam FD"/>
+        </w:rPr>
+      </w:pPr>
+    </w:p>
+    <w:p>
+      <w:pPr>
+        <w:bidi w:val="0"/>
+        <w:rPr>
+          <w:rFonts w:ascii="Shabnam FD" w:hAnsi="Shabnam FD" w:cs="Shabnam FD"/>
+        </w:rPr>
+      </w:pPr>
+      <w:r>
+        <w:rPr>
+          <w:rFonts w:ascii="Shabnam FD" w:hAnsi="Shabnam FD" w:cs="Shabnam FD"/>
+        </w:rPr>
+        <w:t xml:space="preserve">-Dragged </w:t>
+      </w:r>
+      <w:r>
+        <w:rPr>
+          <w:rFonts w:ascii="Shabnam FD" w:hAnsi="Shabnam FD" w:cs="Shabnam FD"/>
+        </w:rPr>
+        <w:sym w:font="Wingdings" w:char="F0E0"/>
+      </w:r>
+      <w:r>
+        <w:rPr>
+          <w:rFonts w:ascii="Shabnam FD" w:hAnsi="Shabnam FD" w:cs="Shabnam FD"/>
+        </w:rPr>
+        <w:t xml:space="preserve">   </w:t>
+      </w:r>
+    </w:p>
+    <w:p>
+      <w:pPr>
+        <w:bidi w:val="0"/>
+        <w:rPr>
+          <w:rFonts w:ascii="Shabnam FD" w:hAnsi="Shabnam FD" w:cs="Shabnam FD"/>
+        </w:rPr>
+      </w:pPr>
+      <w:r>
+        <w:rPr>
+          <w:rFonts w:ascii="Shabnam FD" w:hAnsi="Shabnam FD" w:cs="Shabnam FD"/>
+        </w:rPr>
+        <w:tab/>
+        <w:t>1.ondragstart</w:t>
+      </w:r>
+    </w:p>
+    <w:p>
+      <w:pPr>
+        <w:bidi w:val="0"/>
+        <w:rPr>
+          <w:rFonts w:ascii="Shabnam FD" w:hAnsi="Shabnam FD" w:cs="Shabnam FD"/>
+        </w:rPr>
+      </w:pPr>
+      <w:r>
+        <w:rPr>
+          <w:rFonts w:ascii="Shabnam FD" w:hAnsi="Shabnam FD" w:cs="Shabnam FD"/>
+        </w:rPr>
+        <w:tab/>
+        <w:t>2.ondrag</w:t>
+      </w:r>
+    </w:p>
+    <w:p>
+      <w:pPr>
+        <w:bidi w:val="0"/>
+        <w:rPr>
+          <w:rFonts w:ascii="Shabnam FD" w:hAnsi="Shabnam FD" w:cs="Shabnam FD"/>
+        </w:rPr>
+      </w:pPr>
+      <w:r>
+        <w:rPr>
+          <w:rFonts w:ascii="Shabnam FD" w:hAnsi="Shabnam FD" w:cs="Shabnam FD"/>
+        </w:rPr>
+        <w:tab/>
+        <w:t>3.ondragEnd</w:t>
+      </w:r>
+    </w:p>
+    <w:p>
+      <w:pPr>
+        <w:bidi w:val="0"/>
+        <w:rPr>
+          <w:rFonts w:ascii="Shabnam FD" w:hAnsi="Shabnam FD" w:cs="Shabnam FD"/>
+        </w:rPr>
+      </w:pPr>
+      <w:r>
+        <w:rPr>
+          <w:rFonts w:ascii="Shabnam FD" w:hAnsi="Shabnam FD" w:cs="Shabnam FD"/>
+        </w:rPr>
+        <w:t xml:space="preserve">-Dropped </w:t>
+      </w:r>
+      <w:r>
+        <w:rPr>
+          <w:rFonts w:ascii="Shabnam FD" w:hAnsi="Shabnam FD" w:cs="Shabnam FD"/>
+        </w:rPr>
+        <w:sym w:font="Wingdings" w:char="F0E0"/>
+      </w:r>
+      <w:r>
+        <w:rPr>
+          <w:rFonts w:ascii="Shabnam FD" w:hAnsi="Shabnam FD" w:cs="Shabnam FD"/>
+        </w:rPr>
+        <w:t xml:space="preserve"> </w:t>
+      </w:r>
+    </w:p>
+    <w:p>
+      <w:pPr>
+        <w:bidi w:val="0"/>
+        <w:rPr>
+          <w:rFonts w:ascii="Shabnam FD" w:hAnsi="Shabnam FD" w:cs="Shabnam FD"/>
+        </w:rPr>
+      </w:pPr>
+      <w:r>
+        <w:rPr>
+          <w:rFonts w:ascii="Shabnam FD" w:hAnsi="Shabnam FD" w:cs="Shabnam FD"/>
+        </w:rPr>
+        <w:tab/>
+        <w:t>1.onDragEnter</w:t>
+      </w:r>
+    </w:p>
+    <w:p>
+      <w:pPr>
+        <w:bidi w:val="0"/>
+        <w:rPr>
+          <w:rFonts w:ascii="Shabnam FD" w:hAnsi="Shabnam FD" w:cs="Shabnam FD"/>
+        </w:rPr>
+      </w:pPr>
+      <w:r>
+        <w:rPr>
+          <w:rFonts w:ascii="Shabnam FD" w:hAnsi="Shabnam FD" w:cs="Shabnam FD"/>
+        </w:rPr>
+        <w:lastRenderedPageBreak/>
+        <w:tab/>
+        <w:t>2.onDragOver</w:t>
+      </w:r>
+    </w:p>
+    <w:p>
+      <w:pPr>
+        <w:bidi w:val="0"/>
+        <w:rPr>
+          <w:rFonts w:ascii="Shabnam FD" w:hAnsi="Shabnam FD" w:cs="Shabnam FD"/>
+        </w:rPr>
+      </w:pPr>
+      <w:r>
+        <w:rPr>
+          <w:rFonts w:ascii="Shabnam FD" w:hAnsi="Shabnam FD" w:cs="Shabnam FD"/>
+        </w:rPr>
+        <w:tab/>
+        <w:t>3.onDragLeave</w:t>
+      </w:r>
+    </w:p>
+    <w:p>
+      <w:pPr>
+        <w:bidi w:val="0"/>
+        <w:rPr>
+          <w:rFonts w:ascii="Shabnam FD" w:hAnsi="Shabnam FD" w:cs="Shabnam FD"/>
+        </w:rPr>
+      </w:pPr>
+      <w:r>
+        <w:rPr>
+          <w:rFonts w:ascii="Shabnam FD" w:hAnsi="Shabnam FD" w:cs="Shabnam FD"/>
+        </w:rPr>
+        <w:tab/>
+        <w:t xml:space="preserve">4.onDrop </w:t>
+      </w:r>
+    </w:p>
+    <w:p>
+      <w:pPr>
+        <w:bidi w:val="0"/>
+        <w:rPr>
+          <w:rFonts w:ascii="Shabnam FD" w:hAnsi="Shabnam FD" w:cs="Shabnam FD"/>
+          <w:rtl/>
+        </w:rPr>
+      </w:pPr>
+      <w:r>
+        <w:rPr>
+          <w:rFonts w:ascii="Shabnam FD" w:hAnsi="Shabnam FD" w:cs="Shabnam FD"/>
+        </w:rPr>
+        <w:t>----------------------------------------------------------------------------------------------------------------------------------------------------------</w:t>
+      </w:r>
+    </w:p>
+    <w:p>
+      <w:pPr>
+        <w:bidi w:val="0"/>
+        <w:rPr>
+          <w:rFonts w:ascii="Shabnam FD" w:hAnsi="Shabnam FD" w:cs="Shabnam FD"/>
+        </w:rPr>
+      </w:pPr>
+    </w:p>
+    <w:p>
+      <w:pPr>
+        <w:bidi w:val="0"/>
+        <w:rPr>
+          <w:rFonts w:ascii="Shabnam FD" w:hAnsi="Shabnam FD" w:cs="Shabnam FD"/>
+          <w:rtl/>
+        </w:rPr>
+      </w:pPr>
+      <w:r>
+        <w:rPr>
+          <w:rFonts w:ascii="Shabnam FD" w:hAnsi="Shabnam FD" w:cs="Shabnam FD"/>
+        </w:rPr>
+        <w:t xml:space="preserve"> </w:t>
+      </w:r>
+    </w:p>
+    <w:p>
+      <w:pPr>
+        <w:bidi w:val="0"/>
+        <w:rPr>
+          <w:rFonts w:ascii="Shabnam FD" w:hAnsi="Shabnam FD" w:cs="Shabnam FD"/>
+        </w:rPr>
+      </w:pPr>
+      <w:r>
+        <w:rPr>
+          <w:rFonts w:ascii="Shabnam FD" w:hAnsi="Shabnam FD" w:cs="Shabnam FD"/>
+        </w:rPr>
+        <w:tab/>
+      </w:r>
     </w:p>
     <w:p>
       <w:pPr>
@@ -10007,7 +12881,6 @@
   <w:style w:type="character" w:default="1" w:styleId="DefaultParagraphFont">
     <w:name w:val="Default Paragraph Font"/>
     <w:uiPriority w:val="1"/>
-    <w:semiHidden/>
     <w:unhideWhenUsed/>
   </w:style>
   <w:style w:type="table" w:default="1" w:styleId="TableNormal">

</xml_diff>